<commit_message>
2 pointers sort colors
</commit_message>
<xml_diff>
--- a/Deep-Dive-System-Design-Interview/Module-1-Distributed-System/basic-concepts-and-theorems/basic-concepts-threorems.docx
+++ b/Deep-Dive-System-Design-Interview/Module-1-Distributed-System/basic-concepts-and-theorems/basic-concepts-threorems.docx
@@ -1,6 +1,6 @@
 
 <file path=word/document.xml><?xml version="1.0" encoding="utf-8"?>
-<w:document xmlns:wpc="http://schemas.microsoft.com/office/word/2010/wordprocessingCanvas" xmlns:cx="http://schemas.microsoft.com/office/drawing/2014/chartex" xmlns:cx1="http://schemas.microsoft.com/office/drawing/2015/9/8/chartex" xmlns:cx2="http://schemas.microsoft.com/office/drawing/2015/10/21/chartex" xmlns:cx3="http://schemas.microsoft.com/office/drawing/2016/5/9/chartex" xmlns:cx4="http://schemas.microsoft.com/office/drawing/2016/5/10/chartex" xmlns:cx5="http://schemas.microsoft.com/office/drawing/2016/5/11/chartex" xmlns:cx6="http://schemas.microsoft.com/office/drawing/2016/5/12/chartex" xmlns:cx7="http://schemas.microsoft.com/office/drawing/2016/5/13/chartex" xmlns:cx8="http://schemas.microsoft.com/office/drawing/2016/5/14/chartex" xmlns:mc="http://schemas.openxmlformats.org/markup-compatibility/2006" xmlns:aink="http://schemas.microsoft.com/office/drawing/2016/ink" xmlns:am3d="http://schemas.microsoft.com/office/drawing/2017/model3d" xmlns:o="urn:schemas-microsoft-com:office:office" xmlns:oel="http://schemas.microsoft.com/office/2019/extlst" xmlns:r="http://schemas.openxmlformats.org/officeDocument/2006/relationships" xmlns:m="http://schemas.openxmlformats.org/officeDocument/2006/math" xmlns:v="urn:schemas-microsoft-com:vml" xmlns:wp14="http://schemas.microsoft.com/office/word/2010/wordprocessingDrawing" xmlns:wp="http://schemas.openxmlformats.org/drawingml/2006/wordprocessingDrawing" xmlns:w10="urn:schemas-microsoft-com:office:word" xmlns:w="http://schemas.openxmlformats.org/wordprocessingml/2006/main" xmlns:w14="http://schemas.microsoft.com/office/word/2010/wordml" xmlns:w15="http://schemas.microsoft.com/office/word/2012/wordml" xmlns:w16cex="http://schemas.microsoft.com/office/word/2018/wordml/cex" xmlns:w16cid="http://schemas.microsoft.com/office/word/2016/wordml/cid" xmlns:w16="http://schemas.microsoft.com/office/word/2018/wordml" xmlns:w16du="http://schemas.microsoft.com/office/word/2023/wordml/word16du" xmlns:w16sdtdh="http://schemas.microsoft.com/office/word/2020/wordml/sdtdatahash" xmlns:w16se="http://schemas.microsoft.com/office/word/2015/wordml/symex" xmlns:wpg="http://schemas.microsoft.com/office/word/2010/wordprocessingGroup" xmlns:wpi="http://schemas.microsoft.com/office/word/2010/wordprocessingInk" xmlns:wne="http://schemas.microsoft.com/office/word/2006/wordml" xmlns:wps="http://schemas.microsoft.com/office/word/2010/wordprocessingShape" mc:Ignorable="w14 w15 w16se w16cid w16 w16cex w16sdtdh wp14">
+<w:document xmlns:wpc="http://schemas.microsoft.com/office/word/2010/wordprocessingCanvas" xmlns:cx="http://schemas.microsoft.com/office/drawing/2014/chartex" xmlns:cx1="http://schemas.microsoft.com/office/drawing/2015/9/8/chartex" xmlns:cx2="http://schemas.microsoft.com/office/drawing/2015/10/21/chartex" xmlns:cx3="http://schemas.microsoft.com/office/drawing/2016/5/9/chartex" xmlns:cx4="http://schemas.microsoft.com/office/drawing/2016/5/10/chartex" xmlns:cx5="http://schemas.microsoft.com/office/drawing/2016/5/11/chartex" xmlns:cx6="http://schemas.microsoft.com/office/drawing/2016/5/12/chartex" xmlns:cx7="http://schemas.microsoft.com/office/drawing/2016/5/13/chartex" xmlns:cx8="http://schemas.microsoft.com/office/drawing/2016/5/14/chartex" xmlns:mc="http://schemas.openxmlformats.org/markup-compatibility/2006" xmlns:aink="http://schemas.microsoft.com/office/drawing/2016/ink" xmlns:am3d="http://schemas.microsoft.com/office/drawing/2017/model3d" xmlns:o="urn:schemas-microsoft-com:office:office" xmlns:oel="http://schemas.microsoft.com/office/2019/extlst" xmlns:r="http://schemas.openxmlformats.org/officeDocument/2006/relationships" xmlns:m="http://schemas.openxmlformats.org/officeDocument/2006/math" xmlns:v="urn:schemas-microsoft-com:vml" xmlns:wp14="http://schemas.microsoft.com/office/word/2010/wordprocessingDrawing" xmlns:wp="http://schemas.openxmlformats.org/drawingml/2006/wordprocessingDrawing" xmlns:w10="urn:schemas-microsoft-com:office:word" xmlns:w="http://schemas.openxmlformats.org/wordprocessingml/2006/main" xmlns:w14="http://schemas.microsoft.com/office/word/2010/wordml" xmlns:w15="http://schemas.microsoft.com/office/word/2012/wordml" xmlns:w16cex="http://schemas.microsoft.com/office/word/2018/wordml/cex" xmlns:w16cid="http://schemas.microsoft.com/office/word/2016/wordml/cid" xmlns:w16="http://schemas.microsoft.com/office/word/2018/wordml" xmlns:w16sdtdh="http://schemas.microsoft.com/office/word/2020/wordml/sdtdatahash" xmlns:w16se="http://schemas.microsoft.com/office/word/2015/wordml/symex" xmlns:wpg="http://schemas.microsoft.com/office/word/2010/wordprocessingGroup" xmlns:wpi="http://schemas.microsoft.com/office/word/2010/wordprocessingInk" xmlns:wne="http://schemas.microsoft.com/office/word/2006/wordml" xmlns:wps="http://schemas.microsoft.com/office/word/2010/wordprocessingShape" mc:Ignorable="w14 w15 w16se w16cid w16 w16cex w16sdtdh wp14">
   <w:body>
     <w:p>
       <w:pPr>
@@ -69,7 +69,6 @@
           <w:lang w:eastAsia="en-IN"/>
         </w:rPr>
       </w:pPr>
-      <w:proofErr w:type="gramStart"/>
       <w:r>
         <w:rPr>
           <w:rFonts w:ascii="Nunito Sans" w:eastAsia="Times New Roman" w:hAnsi="Nunito Sans" w:cs="Times New Roman"/>
@@ -81,21 +80,7 @@
           <w:szCs w:val="24"/>
           <w:lang w:eastAsia="en-IN"/>
         </w:rPr>
-        <w:t>We'll</w:t>
-      </w:r>
-      <w:proofErr w:type="gramEnd"/>
-      <w:r>
-        <w:rPr>
-          <w:rFonts w:ascii="Nunito Sans" w:eastAsia="Times New Roman" w:hAnsi="Nunito Sans" w:cs="Times New Roman"/>
-          <w:b/>
-          <w:bCs/>
-          <w:color w:val="000000"/>
-          <w:spacing w:val="6"/>
-          <w:sz w:val="24"/>
-          <w:szCs w:val="24"/>
-          <w:lang w:eastAsia="en-IN"/>
-        </w:rPr>
-        <w:t xml:space="preserve"> cover the following</w:t>
+        <w:t>We'll cover the following</w:t>
       </w:r>
     </w:p>
     <w:p>
@@ -589,7 +574,6 @@
         </w:rPr>
         <w:t>Horizontal partitioning (or </w:t>
       </w:r>
-      <w:proofErr w:type="spellStart"/>
       <w:r>
         <w:rPr>
           <w:rStyle w:val="Strong"/>
@@ -600,7 +584,6 @@
         </w:rPr>
         <w:t>sharding</w:t>
       </w:r>
-      <w:proofErr w:type="spellEnd"/>
       <w:r>
         <w:rPr>
           <w:rFonts w:ascii="Georgia" w:hAnsi="Georgia"/>
@@ -1082,27 +1065,7 @@
           <w:sz w:val="21"/>
           <w:szCs w:val="21"/>
         </w:rPr>
-        <w:t xml:space="preserve">, we can usually avoid accessing data from multiple nodes because all the data for each row </w:t>
-      </w:r>
-      <w:proofErr w:type="gramStart"/>
-      <w:r>
-        <w:rPr>
-          <w:rFonts w:ascii="Nunito Sans" w:hAnsi="Nunito Sans"/>
-          <w:color w:val="000000"/>
-          <w:sz w:val="21"/>
-          <w:szCs w:val="21"/>
-        </w:rPr>
-        <w:t>is located in</w:t>
-      </w:r>
-      <w:proofErr w:type="gramEnd"/>
-      <w:r>
-        <w:rPr>
-          <w:rFonts w:ascii="Nunito Sans" w:hAnsi="Nunito Sans"/>
-          <w:color w:val="000000"/>
-          <w:sz w:val="21"/>
-          <w:szCs w:val="21"/>
-        </w:rPr>
-        <w:t xml:space="preserve"> the same node. However, we may still need to access data from multiple nodes for requests that are searching for a range of rows that belong to multiple nodes.</w:t>
+        <w:t>, we can usually avoid accessing data from multiple nodes because all the data for each row is located in the same node. However, we may still need to access data from multiple nodes for requests that are searching for a range of rows that belong to multiple nodes.</w:t>
       </w:r>
     </w:p>
     <w:p>
@@ -1206,27 +1169,7 @@
           <w:sz w:val="21"/>
           <w:szCs w:val="21"/>
         </w:rPr>
-        <w:t xml:space="preserve">As a result, </w:t>
-      </w:r>
-      <w:proofErr w:type="gramStart"/>
-      <w:r>
-        <w:rPr>
-          <w:rFonts w:ascii="Nunito Sans" w:hAnsi="Nunito Sans"/>
-          <w:color w:val="000000"/>
-          <w:sz w:val="21"/>
-          <w:szCs w:val="21"/>
-        </w:rPr>
-        <w:t>it’s</w:t>
-      </w:r>
-      <w:proofErr w:type="gramEnd"/>
-      <w:r>
-        <w:rPr>
-          <w:rFonts w:ascii="Nunito Sans" w:hAnsi="Nunito Sans"/>
-          <w:color w:val="000000"/>
-          <w:sz w:val="21"/>
-          <w:szCs w:val="21"/>
-        </w:rPr>
-        <w:t xml:space="preserve"> much harder to perform atomic operations—when partitioning data horizontally—over data that resides in different nodes.</w:t>
+        <w:t>As a result, it’s much harder to perform atomic operations—when partitioning data horizontally—over data that resides in different nodes.</w:t>
       </w:r>
     </w:p>
     <w:p>
@@ -1248,47 +1191,7 @@
           <w:sz w:val="21"/>
           <w:szCs w:val="21"/>
         </w:rPr>
-        <w:t xml:space="preserve">This is a common theme in distributed systems; </w:t>
-      </w:r>
-      <w:proofErr w:type="gramStart"/>
-      <w:r>
-        <w:rPr>
-          <w:rFonts w:ascii="Nunito Sans" w:hAnsi="Nunito Sans"/>
-          <w:color w:val="000000"/>
-          <w:sz w:val="21"/>
-          <w:szCs w:val="21"/>
-        </w:rPr>
-        <w:t>there’s</w:t>
-      </w:r>
-      <w:proofErr w:type="gramEnd"/>
-      <w:r>
-        <w:rPr>
-          <w:rFonts w:ascii="Nunito Sans" w:hAnsi="Nunito Sans"/>
-          <w:color w:val="000000"/>
-          <w:sz w:val="21"/>
-          <w:szCs w:val="21"/>
-        </w:rPr>
-        <w:t xml:space="preserve"> no silver bullet. We </w:t>
-      </w:r>
-      <w:proofErr w:type="gramStart"/>
-      <w:r>
-        <w:rPr>
-          <w:rFonts w:ascii="Nunito Sans" w:hAnsi="Nunito Sans"/>
-          <w:color w:val="000000"/>
-          <w:sz w:val="21"/>
-          <w:szCs w:val="21"/>
-        </w:rPr>
-        <w:t>have to</w:t>
-      </w:r>
-      <w:proofErr w:type="gramEnd"/>
-      <w:r>
-        <w:rPr>
-          <w:rFonts w:ascii="Nunito Sans" w:hAnsi="Nunito Sans"/>
-          <w:color w:val="000000"/>
-          <w:sz w:val="21"/>
-          <w:szCs w:val="21"/>
-        </w:rPr>
-        <w:t xml:space="preserve"> make trade-offs to achieve the property we desire.</w:t>
+        <w:t>This is a common theme in distributed systems; there’s no silver bullet. We have to make trade-offs to achieve the property we desire.</w:t>
       </w:r>
     </w:p>
     <w:p>
@@ -1310,27 +1213,7 @@
           <w:sz w:val="26"/>
           <w:szCs w:val="26"/>
         </w:rPr>
-        <w:t xml:space="preserve">Vertical partitioning is mainly a data </w:t>
-      </w:r>
-      <w:proofErr w:type="spellStart"/>
-      <w:r>
-        <w:rPr>
-          <w:rFonts w:ascii="Nunito Sans" w:hAnsi="Nunito Sans"/>
-          <w:color w:val="000000"/>
-          <w:sz w:val="26"/>
-          <w:szCs w:val="26"/>
-        </w:rPr>
-        <w:t>modeling</w:t>
-      </w:r>
-      <w:proofErr w:type="spellEnd"/>
-      <w:r>
-        <w:rPr>
-          <w:rFonts w:ascii="Nunito Sans" w:hAnsi="Nunito Sans"/>
-          <w:color w:val="000000"/>
-          <w:sz w:val="26"/>
-          <w:szCs w:val="26"/>
-        </w:rPr>
-        <w:t xml:space="preserve"> practice, which can be performed by the engineers designing a system—sometimes independently of the storage systems used. However, horizontal partitioning is a common feature of distributed databases. So, to use these systems properly, engineers need to know how the system works under the hood. Therefore, we will mostly focus on horizontal partitioning.</w:t>
+        <w:t>Vertical partitioning is mainly a data modeling practice, which can be performed by the engineers designing a system—sometimes independently of the storage systems used. However, horizontal partitioning is a common feature of distributed databases. So, to use these systems properly, engineers need to know how the system works under the hood. Therefore, we will mostly focus on horizontal partitioning.</w:t>
       </w:r>
     </w:p>
     <w:p>
@@ -1364,38 +1247,26 @@
           <w:szCs w:val="21"/>
         </w:rPr>
       </w:pPr>
-      <w:proofErr w:type="gramStart"/>
-      <w:r>
-        <w:rPr>
-          <w:rFonts w:ascii="Nunito Sans" w:hAnsi="Nunito Sans"/>
-          <w:color w:val="000000"/>
-          <w:sz w:val="21"/>
-          <w:szCs w:val="21"/>
-        </w:rPr>
-        <w:t>Let's</w:t>
-      </w:r>
-      <w:proofErr w:type="gramEnd"/>
-      <w:r>
-        <w:rPr>
-          <w:rFonts w:ascii="Nunito Sans" w:hAnsi="Nunito Sans"/>
-          <w:color w:val="000000"/>
-          <w:sz w:val="21"/>
-          <w:szCs w:val="21"/>
-        </w:rPr>
-        <w:t xml:space="preserve"> look into the algorithms used for horizontal partitioning.</w:t>
-      </w:r>
-    </w:p>
-    <w:p>
-      <w:pPr>
-        <w:shd w:val="clear" w:color="auto" w:fill="FFFFFF"/>
-        <w:rPr>
-          <w:rFonts w:ascii="Nunito Sans" w:hAnsi="Nunito Sans"/>
-          <w:color w:val="000000"/>
-          <w:sz w:val="21"/>
-          <w:szCs w:val="21"/>
-        </w:rPr>
-      </w:pPr>
-      <w:proofErr w:type="gramStart"/>
+      <w:r>
+        <w:rPr>
+          <w:rFonts w:ascii="Nunito Sans" w:hAnsi="Nunito Sans"/>
+          <w:color w:val="000000"/>
+          <w:sz w:val="21"/>
+          <w:szCs w:val="21"/>
+        </w:rPr>
+        <w:t>Let's look into the algorithms used for horizontal partitioning.</w:t>
+      </w:r>
+    </w:p>
+    <w:p>
+      <w:pPr>
+        <w:shd w:val="clear" w:color="auto" w:fill="FFFFFF"/>
+        <w:rPr>
+          <w:rFonts w:ascii="Nunito Sans" w:hAnsi="Nunito Sans"/>
+          <w:color w:val="000000"/>
+          <w:sz w:val="21"/>
+          <w:szCs w:val="21"/>
+        </w:rPr>
+      </w:pPr>
       <w:r>
         <w:rPr>
           <w:rStyle w:val="heading-six"/>
@@ -1406,19 +1277,7 @@
           <w:spacing w:val="6"/>
         </w:rPr>
         <w:lastRenderedPageBreak/>
-        <w:t>We'll</w:t>
-      </w:r>
-      <w:proofErr w:type="gramEnd"/>
-      <w:r>
-        <w:rPr>
-          <w:rStyle w:val="heading-six"/>
-          <w:rFonts w:ascii="Nunito Sans" w:hAnsi="Nunito Sans"/>
-          <w:b/>
-          <w:bCs/>
-          <w:color w:val="000000"/>
-          <w:spacing w:val="6"/>
-        </w:rPr>
-        <w:t xml:space="preserve"> cover the following</w:t>
+        <w:t>We'll cover the following</w:t>
       </w:r>
     </w:p>
     <w:p>
@@ -2151,21 +2010,8 @@
           <w:szCs w:val="21"/>
           <w:bdr w:val="single" w:sz="2" w:space="0" w:color="auto" w:frame="1"/>
         </w:rPr>
-        <w:t xml:space="preserve">Google’s </w:t>
-      </w:r>
-      <w:proofErr w:type="spellStart"/>
-      <w:r>
-        <w:rPr>
-          <w:rStyle w:val="border-0"/>
-          <w:rFonts w:ascii="Nunito Sans" w:hAnsi="Nunito Sans"/>
-          <w:color w:val="000000"/>
-          <w:sz w:val="21"/>
-          <w:szCs w:val="21"/>
-          <w:bdr w:val="single" w:sz="2" w:space="0" w:color="auto" w:frame="1"/>
-        </w:rPr>
-        <w:t>BigTable</w:t>
-      </w:r>
-      <w:proofErr w:type="spellEnd"/>
+        <w:t>Google’s BigTable</w:t>
+      </w:r>
       <w:r>
         <w:rPr>
           <w:rFonts w:ascii="Nunito Sans" w:hAnsi="Nunito Sans"/>
@@ -2267,27 +2113,7 @@
           <w:sz w:val="21"/>
           <w:szCs w:val="21"/>
         </w:rPr>
-        <w:t xml:space="preserve">For the sake of simplicity, </w:t>
-      </w:r>
-      <w:proofErr w:type="gramStart"/>
-      <w:r>
-        <w:rPr>
-          <w:rFonts w:ascii="Nunito Sans" w:hAnsi="Nunito Sans"/>
-          <w:color w:val="000000"/>
-          <w:sz w:val="21"/>
-          <w:szCs w:val="21"/>
-        </w:rPr>
-        <w:t>let’s</w:t>
-      </w:r>
-      <w:proofErr w:type="gramEnd"/>
-      <w:r>
-        <w:rPr>
-          <w:rFonts w:ascii="Nunito Sans" w:hAnsi="Nunito Sans"/>
-          <w:color w:val="000000"/>
-          <w:sz w:val="21"/>
-          <w:szCs w:val="21"/>
-        </w:rPr>
-        <w:t xml:space="preserve"> assume we have one partition per node, as in the previous example, and a hash function that returns an integer. If we have </w:t>
+        <w:t>For the sake of simplicity, let’s assume we have one partition per node, as in the previous example, and a hash function that returns an integer. If we have </w:t>
       </w:r>
       <w:r>
         <w:rPr>
@@ -2323,27 +2149,7 @@
           <w:sz w:val="21"/>
           <w:szCs w:val="21"/>
         </w:rPr>
-        <w:t xml:space="preserve">, </w:t>
-      </w:r>
-      <w:proofErr w:type="gramStart"/>
-      <w:r>
-        <w:rPr>
-          <w:rFonts w:ascii="Nunito Sans" w:hAnsi="Nunito Sans"/>
-          <w:color w:val="000000"/>
-          <w:sz w:val="21"/>
-          <w:szCs w:val="21"/>
-        </w:rPr>
-        <w:t>we’ll</w:t>
-      </w:r>
-      <w:proofErr w:type="gramEnd"/>
-      <w:r>
-        <w:rPr>
-          <w:rFonts w:ascii="Nunito Sans" w:hAnsi="Nunito Sans"/>
-          <w:color w:val="000000"/>
-          <w:sz w:val="21"/>
-          <w:szCs w:val="21"/>
-        </w:rPr>
-        <w:t xml:space="preserve"> calculate it with the formula </w:t>
+        <w:t>, we’ll calculate it with the formula </w:t>
       </w:r>
       <w:r>
         <w:rPr>
@@ -2578,27 +2384,7 @@
           <w:sz w:val="21"/>
           <w:szCs w:val="21"/>
         </w:rPr>
-        <w:t xml:space="preserve">The ability to calculate the partitioning mapping at runtime with no need to store and maintain the mapping. This is beneficial both in terms of data storage needs and performance, as we </w:t>
-      </w:r>
-      <w:proofErr w:type="gramStart"/>
-      <w:r>
-        <w:rPr>
-          <w:rFonts w:ascii="Nunito Sans" w:hAnsi="Nunito Sans"/>
-          <w:color w:val="000000"/>
-          <w:sz w:val="21"/>
-          <w:szCs w:val="21"/>
-        </w:rPr>
-        <w:t>don’t</w:t>
-      </w:r>
-      <w:proofErr w:type="gramEnd"/>
-      <w:r>
-        <w:rPr>
-          <w:rFonts w:ascii="Nunito Sans" w:hAnsi="Nunito Sans"/>
-          <w:color w:val="000000"/>
-          <w:sz w:val="21"/>
-          <w:szCs w:val="21"/>
-        </w:rPr>
-        <w:t xml:space="preserve"> need any additional requests to find the mapping</w:t>
+        <w:t>The ability to calculate the partitioning mapping at runtime with no need to store and maintain the mapping. This is beneficial both in terms of data storage needs and performance, as we don’t need any additional requests to find the mapping</w:t>
       </w:r>
     </w:p>
     <w:p>
@@ -2889,27 +2675,7 @@
           <w:sz w:val="21"/>
           <w:szCs w:val="21"/>
         </w:rPr>
-        <w:t xml:space="preserve">As a result, when a new node enters the ring, it receives data only from the next node in the ring. The other nodes </w:t>
-      </w:r>
-      <w:proofErr w:type="gramStart"/>
-      <w:r>
-        <w:rPr>
-          <w:rFonts w:ascii="Nunito Sans" w:hAnsi="Nunito Sans"/>
-          <w:color w:val="000000"/>
-          <w:sz w:val="21"/>
-          <w:szCs w:val="21"/>
-        </w:rPr>
-        <w:t>don’t</w:t>
-      </w:r>
-      <w:proofErr w:type="gramEnd"/>
-      <w:r>
-        <w:rPr>
-          <w:rFonts w:ascii="Nunito Sans" w:hAnsi="Nunito Sans"/>
-          <w:color w:val="000000"/>
-          <w:sz w:val="21"/>
-          <w:szCs w:val="21"/>
-        </w:rPr>
-        <w:t xml:space="preserve"> need to exchange any more data. Similarly, when a node leaves the ring, its data transfer to the next node in the ring.</w:t>
+        <w:t>As a result, when a new node enters the ring, it receives data only from the next node in the ring. The other nodes don’t need to exchange any more data. Similarly, when a node leaves the ring, its data transfer to the next node in the ring.</w:t>
       </w:r>
     </w:p>
     <w:p>
@@ -2931,27 +2697,7 @@
           <w:sz w:val="21"/>
           <w:szCs w:val="21"/>
         </w:rPr>
-        <w:t xml:space="preserve">The following illustration depicts this </w:t>
-      </w:r>
-      <w:proofErr w:type="spellStart"/>
-      <w:r>
-        <w:rPr>
-          <w:rFonts w:ascii="Nunito Sans" w:hAnsi="Nunito Sans"/>
-          <w:color w:val="000000"/>
-          <w:sz w:val="21"/>
-          <w:szCs w:val="21"/>
-        </w:rPr>
-        <w:t>behavior</w:t>
-      </w:r>
-      <w:proofErr w:type="spellEnd"/>
-      <w:r>
-        <w:rPr>
-          <w:rFonts w:ascii="Nunito Sans" w:hAnsi="Nunito Sans"/>
-          <w:color w:val="000000"/>
-          <w:sz w:val="21"/>
-          <w:szCs w:val="21"/>
-        </w:rPr>
-        <w:t xml:space="preserve"> and the difference between these two different algorithms.</w:t>
+        <w:t>The following illustration depicts this behavior and the difference between these two different algorithms.</w:t>
       </w:r>
     </w:p>
     <w:p>
@@ -3334,40 +3080,7 @@
           <w:szCs w:val="21"/>
           <w:shd w:val="clear" w:color="auto" w:fill="FFFFFF"/>
         </w:rPr>
-        <w:t xml:space="preserve">G. </w:t>
-      </w:r>
-      <w:proofErr w:type="spellStart"/>
-      <w:r>
-        <w:rPr>
-          <w:rFonts w:ascii="Droid Serif" w:hAnsi="Droid Serif"/>
-          <w:color w:val="000000"/>
-          <w:sz w:val="21"/>
-          <w:szCs w:val="21"/>
-          <w:shd w:val="clear" w:color="auto" w:fill="FFFFFF"/>
-        </w:rPr>
-        <w:t>DeCandia</w:t>
-      </w:r>
-      <w:proofErr w:type="spellEnd"/>
-      <w:r>
-        <w:rPr>
-          <w:rFonts w:ascii="Droid Serif" w:hAnsi="Droid Serif"/>
-          <w:color w:val="000000"/>
-          <w:sz w:val="21"/>
-          <w:szCs w:val="21"/>
-          <w:shd w:val="clear" w:color="auto" w:fill="FFFFFF"/>
-        </w:rPr>
-        <w:t xml:space="preserve"> et al., “Dynamo: Amazon’s Highly Available Key-value Store,” in Proceedings of twenty-first ACM SIGOPS symposium on Operating systems principles, 2007</w:t>
-      </w:r>
-      <w:proofErr w:type="gramStart"/>
-      <w:r>
-        <w:rPr>
-          <w:rFonts w:ascii="Droid Serif" w:hAnsi="Droid Serif"/>
-          <w:color w:val="000000"/>
-          <w:sz w:val="21"/>
-          <w:szCs w:val="21"/>
-          <w:shd w:val="clear" w:color="auto" w:fill="FFFFFF"/>
-        </w:rPr>
-        <w:t>.)</w:t>
+        <w:t>G. DeCandia et al., “Dynamo: Amazon’s Highly Available Key-value Store,” in Proceedings of twenty-first ACM SIGOPS symposium on Operating systems principles, 2007.)</w:t>
       </w:r>
       <w:r>
         <w:rPr>
@@ -3376,17 +3089,7 @@
           <w:sz w:val="27"/>
           <w:szCs w:val="27"/>
         </w:rPr>
-        <w:t>Another</w:t>
-      </w:r>
-      <w:proofErr w:type="gramEnd"/>
-      <w:r>
-        <w:rPr>
-          <w:rFonts w:ascii="Georgia" w:hAnsi="Georgia"/>
-          <w:color w:val="3D3D4E"/>
-          <w:sz w:val="27"/>
-          <w:szCs w:val="27"/>
-        </w:rPr>
-        <w:t xml:space="preserve"> widely-used system that uses consistent hashing is </w:t>
+        <w:t>Another widely-used system that uses consistent hashing is </w:t>
       </w:r>
       <w:r>
         <w:rPr>
@@ -3490,7 +3193,6 @@
           <w:szCs w:val="21"/>
         </w:rPr>
       </w:pPr>
-      <w:proofErr w:type="gramStart"/>
       <w:r>
         <w:rPr>
           <w:rStyle w:val="heading-six"/>
@@ -3500,19 +3202,7 @@
           <w:color w:val="000000"/>
           <w:spacing w:val="6"/>
         </w:rPr>
-        <w:t>We'll</w:t>
-      </w:r>
-      <w:proofErr w:type="gramEnd"/>
-      <w:r>
-        <w:rPr>
-          <w:rStyle w:val="heading-six"/>
-          <w:rFonts w:ascii="Nunito Sans" w:hAnsi="Nunito Sans"/>
-          <w:b/>
-          <w:bCs/>
-          <w:color w:val="000000"/>
-          <w:spacing w:val="6"/>
-        </w:rPr>
-        <w:t xml:space="preserve"> cover the following</w:t>
+        <w:t>We'll cover the following</w:t>
       </w:r>
     </w:p>
     <w:p>
@@ -4012,27 +3702,7 @@
           <w:sz w:val="21"/>
           <w:szCs w:val="21"/>
         </w:rPr>
-        <w:t xml:space="preserve">Ideally, replication should function transparently to the end-user, or engineer. This is to create the illusion that </w:t>
-      </w:r>
-      <w:proofErr w:type="gramStart"/>
-      <w:r>
-        <w:rPr>
-          <w:rFonts w:ascii="Nunito Sans" w:hAnsi="Nunito Sans"/>
-          <w:color w:val="000000"/>
-          <w:sz w:val="21"/>
-          <w:szCs w:val="21"/>
-        </w:rPr>
-        <w:t>there’s</w:t>
-      </w:r>
-      <w:proofErr w:type="gramEnd"/>
-      <w:r>
-        <w:rPr>
-          <w:rFonts w:ascii="Nunito Sans" w:hAnsi="Nunito Sans"/>
-          <w:color w:val="000000"/>
-          <w:sz w:val="21"/>
-          <w:szCs w:val="21"/>
-        </w:rPr>
-        <w:t xml:space="preserve"> only one copy of every piece of data. This makes a distributed system look like a simple, centralized system of a single node that is much easier to reason about and develop software around.</w:t>
+        <w:t>Ideally, replication should function transparently to the end-user, or engineer. This is to create the illusion that there’s only one copy of every piece of data. This makes a distributed system look like a simple, centralized system of a single node that is much easier to reason about and develop software around.</w:t>
       </w:r>
     </w:p>
     <w:p>
@@ -4235,27 +3905,7 @@
           <w:sz w:val="21"/>
           <w:szCs w:val="21"/>
         </w:rPr>
-        <w:t xml:space="preserve">, or lazy replication, allows the different replicas to diverge. This guarantees that they will converge again if the system does not receive any updates, or enters a quiesced state, for </w:t>
-      </w:r>
-      <w:proofErr w:type="gramStart"/>
-      <w:r>
-        <w:rPr>
-          <w:rFonts w:ascii="Nunito Sans" w:hAnsi="Nunito Sans"/>
-          <w:color w:val="000000"/>
-          <w:sz w:val="21"/>
-          <w:szCs w:val="21"/>
-        </w:rPr>
-        <w:t>a period of time</w:t>
-      </w:r>
-      <w:proofErr w:type="gramEnd"/>
-      <w:r>
-        <w:rPr>
-          <w:rFonts w:ascii="Nunito Sans" w:hAnsi="Nunito Sans"/>
-          <w:color w:val="000000"/>
-          <w:sz w:val="21"/>
-          <w:szCs w:val="21"/>
-        </w:rPr>
-        <w:t>.</w:t>
+        <w:t>, or lazy replication, allows the different replicas to diverge. This guarantees that they will converge again if the system does not receive any updates, or enters a quiesced state, for a period of time.</w:t>
       </w:r>
     </w:p>
     <w:p>
@@ -4331,7 +3981,6 @@
           <w:szCs w:val="21"/>
         </w:rPr>
       </w:pPr>
-      <w:proofErr w:type="gramStart"/>
       <w:r>
         <w:rPr>
           <w:rStyle w:val="heading-six"/>
@@ -4341,19 +3990,7 @@
           <w:color w:val="000000"/>
           <w:spacing w:val="6"/>
         </w:rPr>
-        <w:t>We'll</w:t>
-      </w:r>
-      <w:proofErr w:type="gramEnd"/>
-      <w:r>
-        <w:rPr>
-          <w:rStyle w:val="heading-six"/>
-          <w:rFonts w:ascii="Nunito Sans" w:hAnsi="Nunito Sans"/>
-          <w:b/>
-          <w:bCs/>
-          <w:color w:val="000000"/>
-          <w:spacing w:val="6"/>
-        </w:rPr>
-        <w:t xml:space="preserve"> cover the following</w:t>
+        <w:t>We'll cover the following</w:t>
       </w:r>
     </w:p>
     <w:p>
@@ -4797,27 +4434,7 @@
           <w:sz w:val="21"/>
           <w:szCs w:val="21"/>
         </w:rPr>
-        <w:t xml:space="preserve"> or secondaries. These can only handle read requests. Every time the leader receives an update, it executes it locally </w:t>
-      </w:r>
-      <w:proofErr w:type="gramStart"/>
-      <w:r>
-        <w:rPr>
-          <w:rFonts w:ascii="Nunito Sans" w:hAnsi="Nunito Sans"/>
-          <w:color w:val="000000"/>
-          <w:sz w:val="21"/>
-          <w:szCs w:val="21"/>
-        </w:rPr>
-        <w:t>and also</w:t>
-      </w:r>
-      <w:proofErr w:type="gramEnd"/>
-      <w:r>
-        <w:rPr>
-          <w:rFonts w:ascii="Nunito Sans" w:hAnsi="Nunito Sans"/>
-          <w:color w:val="000000"/>
-          <w:sz w:val="21"/>
-          <w:szCs w:val="21"/>
-        </w:rPr>
-        <w:t xml:space="preserve"> propagates the update to the other nodes. This ensures that all the replicas maintain a consistent view of the data.</w:t>
+        <w:t> or secondaries. These can only handle read requests. Every time the leader receives an update, it executes it locally and also propagates the update to the other nodes. This ensures that all the replicas maintain a consistent view of the data.</w:t>
       </w:r>
     </w:p>
     <w:p>
@@ -4958,47 +4575,7 @@
           <w:sz w:val="27"/>
           <w:szCs w:val="27"/>
         </w:rPr>
-        <w:t xml:space="preserve">, the node replies to the client to indicate the update is complete—only after receiving acknowledgments from the other replicas that </w:t>
-      </w:r>
-      <w:proofErr w:type="gramStart"/>
-      <w:r>
-        <w:rPr>
-          <w:rFonts w:ascii="Droid Serif" w:hAnsi="Droid Serif"/>
-          <w:color w:val="3D3D4E"/>
-          <w:sz w:val="27"/>
-          <w:szCs w:val="27"/>
-        </w:rPr>
-        <w:t>they’ve</w:t>
-      </w:r>
-      <w:proofErr w:type="gramEnd"/>
-      <w:r>
-        <w:rPr>
-          <w:rFonts w:ascii="Droid Serif" w:hAnsi="Droid Serif"/>
-          <w:color w:val="3D3D4E"/>
-          <w:sz w:val="27"/>
-          <w:szCs w:val="27"/>
-        </w:rPr>
-        <w:t xml:space="preserve"> also performed the update on their local storage. This guarantees that the client </w:t>
-      </w:r>
-      <w:proofErr w:type="gramStart"/>
-      <w:r>
-        <w:rPr>
-          <w:rFonts w:ascii="Droid Serif" w:hAnsi="Droid Serif"/>
-          <w:color w:val="3D3D4E"/>
-          <w:sz w:val="27"/>
-          <w:szCs w:val="27"/>
-        </w:rPr>
-        <w:t>is able to</w:t>
-      </w:r>
-      <w:proofErr w:type="gramEnd"/>
-      <w:r>
-        <w:rPr>
-          <w:rFonts w:ascii="Droid Serif" w:hAnsi="Droid Serif"/>
-          <w:color w:val="3D3D4E"/>
-          <w:sz w:val="27"/>
-          <w:szCs w:val="27"/>
-        </w:rPr>
-        <w:t xml:space="preserve"> view the update in a subsequent read after acknowledging it, no matter which replica the client reads from.</w:t>
+        <w:t>, the node replies to the client to indicate the update is complete—only after receiving acknowledgments from the other replicas that they’ve also performed the update on their local storage. This guarantees that the client is able to view the update in a subsequent read after acknowledging it, no matter which replica the client reads from.</w:t>
       </w:r>
     </w:p>
     <w:p>
@@ -5061,27 +4638,7 @@
           <w:sz w:val="27"/>
           <w:szCs w:val="27"/>
         </w:rPr>
-        <w:t xml:space="preserve">However, this technique can make writing requests slower. This is because the leader </w:t>
-      </w:r>
-      <w:proofErr w:type="gramStart"/>
-      <w:r>
-        <w:rPr>
-          <w:rFonts w:ascii="Droid Serif" w:hAnsi="Droid Serif"/>
-          <w:color w:val="3D3D4E"/>
-          <w:sz w:val="27"/>
-          <w:szCs w:val="27"/>
-        </w:rPr>
-        <w:t>has to</w:t>
-      </w:r>
-      <w:proofErr w:type="gramEnd"/>
-      <w:r>
-        <w:rPr>
-          <w:rFonts w:ascii="Droid Serif" w:hAnsi="Droid Serif"/>
-          <w:color w:val="3D3D4E"/>
-          <w:sz w:val="27"/>
-          <w:szCs w:val="27"/>
-        </w:rPr>
-        <w:t xml:space="preserve"> wait until it receives responses from all the replicas.</w:t>
+        <w:t>However, this technique can make writing requests slower. This is because the leader has to wait until it receives responses from all the replicas.</w:t>
       </w:r>
     </w:p>
     <w:p>
@@ -5539,27 +5096,7 @@
           <w:sz w:val="21"/>
           <w:szCs w:val="21"/>
         </w:rPr>
-        <w:t xml:space="preserve">Scaling the read capacity by adding more follower nodes can create a bottleneck in the network bandwidth of the leader node, if </w:t>
-      </w:r>
-      <w:proofErr w:type="gramStart"/>
-      <w:r>
-        <w:rPr>
-          <w:rFonts w:ascii="Nunito Sans" w:hAnsi="Nunito Sans"/>
-          <w:color w:val="000000"/>
-          <w:sz w:val="21"/>
-          <w:szCs w:val="21"/>
-        </w:rPr>
-        <w:t>there’s</w:t>
-      </w:r>
-      <w:proofErr w:type="gramEnd"/>
-      <w:r>
-        <w:rPr>
-          <w:rFonts w:ascii="Nunito Sans" w:hAnsi="Nunito Sans"/>
-          <w:color w:val="000000"/>
-          <w:sz w:val="21"/>
-          <w:szCs w:val="21"/>
-        </w:rPr>
-        <w:t xml:space="preserve"> a large number of followers listening for updates</w:t>
+        <w:t>Scaling the read capacity by adding more follower nodes can create a bottleneck in the network bandwidth of the leader node, if there’s a large number of followers listening for updates</w:t>
       </w:r>
     </w:p>
     <w:p>
@@ -5584,27 +5121,7 @@
           <w:sz w:val="21"/>
           <w:szCs w:val="21"/>
         </w:rPr>
-        <w:t xml:space="preserve">The process of failing over to a follower node when the leader node crashes, is not instant. This may create some downtime </w:t>
-      </w:r>
-      <w:proofErr w:type="gramStart"/>
-      <w:r>
-        <w:rPr>
-          <w:rFonts w:ascii="Nunito Sans" w:hAnsi="Nunito Sans"/>
-          <w:color w:val="000000"/>
-          <w:sz w:val="21"/>
-          <w:szCs w:val="21"/>
-        </w:rPr>
-        <w:t>and also</w:t>
-      </w:r>
-      <w:proofErr w:type="gramEnd"/>
-      <w:r>
-        <w:rPr>
-          <w:rFonts w:ascii="Nunito Sans" w:hAnsi="Nunito Sans"/>
-          <w:color w:val="000000"/>
-          <w:sz w:val="21"/>
-          <w:szCs w:val="21"/>
-        </w:rPr>
-        <w:t xml:space="preserve"> introduce the risk of errors</w:t>
+        <w:t>The process of failing over to a follower node when the leader node crashes, is not instant. This may create some downtime and also introduce the risk of errors</w:t>
       </w:r>
     </w:p>
     <w:p>
@@ -5967,27 +5484,7 @@
           <w:sz w:val="21"/>
           <w:szCs w:val="21"/>
         </w:rPr>
-        <w:t xml:space="preserve">), and attempt to elect a new leader node. This is faster but is quite risky. This is because there are </w:t>
-      </w:r>
-      <w:proofErr w:type="gramStart"/>
-      <w:r>
-        <w:rPr>
-          <w:rFonts w:ascii="Nunito Sans" w:hAnsi="Nunito Sans"/>
-          <w:color w:val="000000"/>
-          <w:sz w:val="21"/>
-          <w:szCs w:val="21"/>
-        </w:rPr>
-        <w:t>many different ways</w:t>
-      </w:r>
-      <w:proofErr w:type="gramEnd"/>
-      <w:r>
-        <w:rPr>
-          <w:rFonts w:ascii="Nunito Sans" w:hAnsi="Nunito Sans"/>
-          <w:color w:val="000000"/>
-          <w:sz w:val="21"/>
-          <w:szCs w:val="21"/>
-        </w:rPr>
-        <w:t xml:space="preserve"> in which the nodes can get confused and arrive at an incorrect state.</w:t>
+        <w:t>), and attempt to elect a new leader node. This is faster but is quite risky. This is because there are many different ways in which the nodes can get confused and arrive at an incorrect state.</w:t>
       </w:r>
     </w:p>
     <w:p>
@@ -6033,6 +5530,1829 @@
         <w:t>, in more detail.</w:t>
       </w:r>
     </w:p>
+    <w:p>
+      <w:pPr>
+        <w:pStyle w:val="Heading1"/>
+        <w:rPr>
+          <w:rFonts w:ascii="Nunito Sans" w:hAnsi="Nunito Sans"/>
+          <w:spacing w:val="-6"/>
+        </w:rPr>
+      </w:pPr>
+      <w:r>
+        <w:rPr>
+          <w:rFonts w:ascii="Nunito Sans" w:hAnsi="Nunito Sans"/>
+          <w:spacing w:val="-6"/>
+        </w:rPr>
+        <w:t>Multi-Master Replication Algorithm</w:t>
+      </w:r>
+    </w:p>
+    <w:p>
+      <w:pPr>
+        <w:pStyle w:val="body-medium"/>
+        <w:spacing w:before="0" w:beforeAutospacing="0" w:after="150" w:afterAutospacing="0"/>
+        <w:rPr>
+          <w:rFonts w:ascii="Nunito Sans" w:hAnsi="Nunito Sans"/>
+        </w:rPr>
+      </w:pPr>
+      <w:r>
+        <w:rPr>
+          <w:rFonts w:ascii="Nunito Sans" w:hAnsi="Nunito Sans"/>
+        </w:rPr>
+        <w:t>Look at the multi-master algorithm for replication.</w:t>
+      </w:r>
+    </w:p>
+    <w:p>
+      <w:pPr>
+        <w:rPr>
+          <w:rFonts w:ascii="Nunito Sans" w:hAnsi="Nunito Sans"/>
+        </w:rPr>
+      </w:pPr>
+      <w:r>
+        <w:rPr>
+          <w:rStyle w:val="heading-six"/>
+          <w:rFonts w:ascii="Nunito Sans" w:hAnsi="Nunito Sans"/>
+          <w:b/>
+          <w:bCs/>
+          <w:spacing w:val="6"/>
+        </w:rPr>
+        <w:lastRenderedPageBreak/>
+        <w:t>We'll cover the following</w:t>
+      </w:r>
+    </w:p>
+    <w:p>
+      <w:pPr>
+        <w:numPr>
+          <w:ilvl w:val="0"/>
+          <w:numId w:val="15"/>
+        </w:numPr>
+        <w:spacing w:before="100" w:beforeAutospacing="1" w:after="100" w:afterAutospacing="1" w:line="240" w:lineRule="auto"/>
+        <w:ind w:left="420"/>
+        <w:rPr>
+          <w:rFonts w:ascii="Nunito Sans" w:hAnsi="Nunito Sans"/>
+        </w:rPr>
+      </w:pPr>
+      <w:hyperlink r:id="rId56" w:anchor="Multi-master-replication" w:history="1">
+        <w:r>
+          <w:rPr>
+            <w:rStyle w:val="Hyperlink"/>
+            <w:rFonts w:ascii="Nunito Sans" w:hAnsi="Nunito Sans"/>
+            <w:color w:val="000000"/>
+            <w:u w:val="none"/>
+          </w:rPr>
+          <w:t>Multi-master replication</w:t>
+        </w:r>
+      </w:hyperlink>
+    </w:p>
+    <w:p>
+      <w:pPr>
+        <w:numPr>
+          <w:ilvl w:val="1"/>
+          <w:numId w:val="15"/>
+        </w:numPr>
+        <w:spacing w:before="100" w:beforeAutospacing="1" w:after="100" w:afterAutospacing="1" w:line="240" w:lineRule="auto"/>
+        <w:ind w:left="840"/>
+        <w:rPr>
+          <w:rFonts w:ascii="Nunito Sans" w:hAnsi="Nunito Sans"/>
+        </w:rPr>
+      </w:pPr>
+      <w:hyperlink r:id="rId57" w:anchor="Conflict-resolution" w:history="1">
+        <w:r>
+          <w:rPr>
+            <w:rStyle w:val="Hyperlink"/>
+            <w:rFonts w:ascii="Nunito Sans" w:hAnsi="Nunito Sans"/>
+            <w:color w:val="000000"/>
+            <w:u w:val="none"/>
+          </w:rPr>
+          <w:t>Conflict resolution</w:t>
+        </w:r>
+      </w:hyperlink>
+    </w:p>
+    <w:p>
+      <w:pPr>
+        <w:numPr>
+          <w:ilvl w:val="1"/>
+          <w:numId w:val="15"/>
+        </w:numPr>
+        <w:spacing w:before="100" w:beforeAutospacing="1" w:after="100" w:afterAutospacing="1" w:line="240" w:lineRule="auto"/>
+        <w:ind w:left="840"/>
+        <w:rPr>
+          <w:rFonts w:ascii="Nunito Sans" w:hAnsi="Nunito Sans"/>
+        </w:rPr>
+      </w:pPr>
+      <w:hyperlink r:id="rId58" w:anchor="Approaches-to-conflict-resolution" w:history="1">
+        <w:r>
+          <w:rPr>
+            <w:rStyle w:val="Hyperlink"/>
+            <w:rFonts w:ascii="Nunito Sans" w:hAnsi="Nunito Sans"/>
+            <w:color w:val="000000"/>
+            <w:u w:val="none"/>
+          </w:rPr>
+          <w:t>Approaches to conflict resolution</w:t>
+        </w:r>
+      </w:hyperlink>
+    </w:p>
+    <w:p>
+      <w:pPr>
+        <w:numPr>
+          <w:ilvl w:val="2"/>
+          <w:numId w:val="15"/>
+        </w:numPr>
+        <w:spacing w:before="100" w:beforeAutospacing="1" w:after="100" w:afterAutospacing="1" w:line="240" w:lineRule="auto"/>
+        <w:ind w:left="1260"/>
+        <w:rPr>
+          <w:rFonts w:ascii="Nunito Sans" w:hAnsi="Nunito Sans"/>
+        </w:rPr>
+      </w:pPr>
+      <w:hyperlink r:id="rId59" w:anchor="Exposing-conflict-resolution-to-the-clients" w:history="1">
+        <w:r>
+          <w:rPr>
+            <w:rStyle w:val="Hyperlink"/>
+            <w:rFonts w:ascii="Nunito Sans" w:hAnsi="Nunito Sans"/>
+            <w:color w:val="000000"/>
+            <w:u w:val="none"/>
+          </w:rPr>
+          <w:t>Exposing conflict resolution to the clients</w:t>
+        </w:r>
+      </w:hyperlink>
+    </w:p>
+    <w:p>
+      <w:pPr>
+        <w:numPr>
+          <w:ilvl w:val="2"/>
+          <w:numId w:val="15"/>
+        </w:numPr>
+        <w:spacing w:before="100" w:beforeAutospacing="1" w:after="100" w:afterAutospacing="1" w:line="240" w:lineRule="auto"/>
+        <w:ind w:left="1260"/>
+        <w:rPr>
+          <w:rFonts w:ascii="Nunito Sans" w:hAnsi="Nunito Sans"/>
+        </w:rPr>
+      </w:pPr>
+      <w:hyperlink r:id="rId60" w:anchor="Last-write-wins-conflict-resolution" w:history="1">
+        <w:r>
+          <w:rPr>
+            <w:rStyle w:val="Hyperlink"/>
+            <w:rFonts w:ascii="Nunito Sans" w:hAnsi="Nunito Sans"/>
+            <w:color w:val="000000"/>
+            <w:u w:val="none"/>
+          </w:rPr>
+          <w:t>Last-write-wins conflict resolution</w:t>
+        </w:r>
+      </w:hyperlink>
+    </w:p>
+    <w:p>
+      <w:pPr>
+        <w:numPr>
+          <w:ilvl w:val="2"/>
+          <w:numId w:val="15"/>
+        </w:numPr>
+        <w:spacing w:before="100" w:beforeAutospacing="1" w:after="100" w:afterAutospacing="1" w:line="240" w:lineRule="auto"/>
+        <w:ind w:left="1260"/>
+        <w:rPr>
+          <w:rFonts w:ascii="Nunito Sans" w:hAnsi="Nunito Sans"/>
+        </w:rPr>
+      </w:pPr>
+      <w:hyperlink r:id="rId61" w:anchor="Causality-tracking-algorithms" w:history="1">
+        <w:r>
+          <w:rPr>
+            <w:rStyle w:val="Hyperlink"/>
+            <w:rFonts w:ascii="Nunito Sans" w:hAnsi="Nunito Sans"/>
+            <w:color w:val="000000"/>
+            <w:u w:val="none"/>
+          </w:rPr>
+          <w:t>Causality tracking algorithms</w:t>
+        </w:r>
+      </w:hyperlink>
+    </w:p>
+    <w:p>
+      <w:pPr>
+        <w:pStyle w:val="NormalWeb"/>
+        <w:spacing w:before="240" w:beforeAutospacing="0" w:after="240" w:afterAutospacing="0"/>
+      </w:pPr>
+      <w:r>
+        <w:t>As we saw in the previous lesson, single-master replication is a technique that is easy to implement and operate. It can easily support transactions and hide the distributed nature of the underlying system, i.e., when using synchronous replication.</w:t>
+      </w:r>
+    </w:p>
+    <w:p>
+      <w:pPr>
+        <w:pStyle w:val="NormalWeb"/>
+        <w:spacing w:before="240" w:beforeAutospacing="0" w:after="240" w:afterAutospacing="0"/>
+      </w:pPr>
+      <w:r>
+        <w:t>However, single-master replication has some limitations in terms of performance, scalability, and availability.</w:t>
+      </w:r>
+    </w:p>
+    <w:p>
+      <w:pPr>
+        <w:pStyle w:val="NormalWeb"/>
+        <w:spacing w:before="240" w:beforeAutospacing="0" w:after="240" w:afterAutospacing="0"/>
+      </w:pPr>
+      <w:r>
+        <w:t>As we’ve already discussed, there are many applications where availability and performance are much more important than data consistency or transactional semantics.</w:t>
+      </w:r>
+    </w:p>
+    <w:p>
+      <w:pPr>
+        <w:pStyle w:val="NormalWeb"/>
+        <w:spacing w:before="240" w:beforeAutospacing="0" w:after="240" w:afterAutospacing="0"/>
+      </w:pPr>
+      <w:r>
+        <w:t>A frequently cited example is that of an e-commerce shopping cart, where the most important thing is for customers to be able to access their cart at all times and add items quickly and easily. It is acceptable to compromise consistency to achieve this, as long as there is data reconciliation at some point. For instance, if two replicas diverge because of intermittent failures, the customer can still resolve conflicts during the checkout process.</w:t>
+      </w:r>
+    </w:p>
+    <w:p>
+      <w:pPr>
+        <w:pStyle w:val="Heading2"/>
+        <w:spacing w:before="300" w:beforeAutospacing="0" w:after="150" w:afterAutospacing="0"/>
+        <w:rPr>
+          <w:spacing w:val="6"/>
+        </w:rPr>
+      </w:pPr>
+      <w:r>
+        <w:rPr>
+          <w:spacing w:val="6"/>
+        </w:rPr>
+        <w:t>Multi-master replication</w:t>
+      </w:r>
+    </w:p>
+    <w:p>
+      <w:pPr>
+        <w:pStyle w:val="NormalWeb"/>
+        <w:spacing w:before="240" w:beforeAutospacing="0" w:after="240" w:afterAutospacing="0"/>
+      </w:pPr>
+      <w:r>
+        <w:rPr>
+          <w:rStyle w:val="Strong"/>
+        </w:rPr>
+        <w:t>Multi-master replication</w:t>
+      </w:r>
+      <w:r>
+        <w:t> is an alternative replication technique that favors higher availability and performance over data consistency.</w:t>
+      </w:r>
+    </w:p>
+    <w:p>
+      <w:pPr>
+        <w:pStyle w:val="NormalWeb"/>
+        <w:spacing w:before="240" w:beforeAutospacing="0" w:after="0" w:afterAutospacing="0"/>
+      </w:pPr>
+      <w:r>
+        <w:t>This technique is also known as </w:t>
+      </w:r>
+      <w:r>
+        <w:rPr>
+          <w:rStyle w:val="Strong"/>
+        </w:rPr>
+        <w:t>multi-primary replication</w:t>
+      </w:r>
+      <w:r>
+        <w:t>.</w:t>
+      </w:r>
+    </w:p>
+    <w:p>
+      <w:pPr>
+        <w:pStyle w:val="NormalWeb"/>
+        <w:spacing w:before="240" w:beforeAutospacing="0" w:after="240" w:afterAutospacing="0"/>
+      </w:pPr>
+      <w:r>
+        <w:t>In this technique, all replicas are equal and can accept write requests. They are also responsible for propagating the data modifications to the rest of the group.</w:t>
+      </w:r>
+    </w:p>
+    <w:p>
+      <w:pPr>
+        <w:pStyle w:val="NormalWeb"/>
+        <w:spacing w:before="240" w:beforeAutospacing="0" w:after="240" w:afterAutospacing="0"/>
+      </w:pPr>
+      <w:r>
+        <w:t>Multi-master replication has a significant difference from single-master replication. In multi-master replication, there is no single leader node that serializes the requests and imposes a single order, as write requests are concurrently handled by all the nodes. This means that nodes might disagree on what is the right order for some requests. We usually refer to this as a </w:t>
+      </w:r>
+      <w:r>
+        <w:rPr>
+          <w:rStyle w:val="Strong"/>
+        </w:rPr>
+        <w:t>conflict</w:t>
+      </w:r>
+      <w:r>
+        <w:t>.</w:t>
+      </w:r>
+    </w:p>
+    <w:p>
+      <w:pPr>
+        <w:pStyle w:val="NormalWeb"/>
+        <w:spacing w:before="240" w:beforeAutospacing="0" w:after="240" w:afterAutospacing="0"/>
+      </w:pPr>
+      <w:r>
+        <w:t>For the system to remain operational, the nodes need to resolve this conflict when it occurs by agreeing on a single order from the available ones.</w:t>
+      </w:r>
+    </w:p>
+    <w:p>
+      <w:pPr>
+        <w:pStyle w:val="NormalWeb"/>
+        <w:spacing w:before="240" w:beforeAutospacing="0" w:after="240" w:afterAutospacing="0"/>
+      </w:pPr>
+      <w:r>
+        <w:t>The following illustration depicts an instance where two write requests can potentially result in a conflict, depending on the latency of the propagation requests between the nodes of the system.</w:t>
+      </w:r>
+    </w:p>
+    <w:p>
+      <w:pPr>
+        <w:pStyle w:val="NormalWeb"/>
+        <w:spacing w:before="240" w:beforeAutospacing="0" w:after="240" w:afterAutospacing="0"/>
+      </w:pPr>
+      <w:r>
+        <w:rPr>
+          <w:noProof/>
+        </w:rPr>
+        <w:lastRenderedPageBreak/>
+        <w:drawing>
+          <wp:inline distT="0" distB="0" distL="0" distR="0" wp14:anchorId="38700A5A" wp14:editId="558A9428">
+            <wp:extent cx="4832350" cy="2475602"/>
+            <wp:effectExtent l="0" t="0" r="6350" b="1270"/>
+            <wp:docPr id="441698583" name="Picture 1"/>
+            <wp:cNvGraphicFramePr>
+              <a:graphicFrameLocks xmlns:a="http://schemas.openxmlformats.org/drawingml/2006/main" noChangeAspect="1"/>
+            </wp:cNvGraphicFramePr>
+            <a:graphic xmlns:a="http://schemas.openxmlformats.org/drawingml/2006/main">
+              <a:graphicData uri="http://schemas.openxmlformats.org/drawingml/2006/picture">
+                <pic:pic xmlns:pic="http://schemas.openxmlformats.org/drawingml/2006/picture">
+                  <pic:nvPicPr>
+                    <pic:cNvPr id="441698583" name=""/>
+                    <pic:cNvPicPr/>
+                  </pic:nvPicPr>
+                  <pic:blipFill>
+                    <a:blip r:embed="rId62"/>
+                    <a:stretch>
+                      <a:fillRect/>
+                    </a:stretch>
+                  </pic:blipFill>
+                  <pic:spPr>
+                    <a:xfrm>
+                      <a:off x="0" y="0"/>
+                      <a:ext cx="4844987" cy="2482076"/>
+                    </a:xfrm>
+                    <a:prstGeom prst="rect">
+                      <a:avLst/>
+                    </a:prstGeom>
+                  </pic:spPr>
+                </pic:pic>
+              </a:graphicData>
+            </a:graphic>
+          </wp:inline>
+        </w:drawing>
+      </w:r>
+    </w:p>
+    <w:p>
+      <w:pPr>
+        <w:pStyle w:val="NormalWeb"/>
+        <w:shd w:val="clear" w:color="auto" w:fill="FFFFFF"/>
+        <w:spacing w:before="240" w:beforeAutospacing="0" w:after="240" w:afterAutospacing="0"/>
+        <w:rPr>
+          <w:rFonts w:ascii="Nunito Sans" w:hAnsi="Nunito Sans"/>
+          <w:color w:val="000000"/>
+          <w:sz w:val="21"/>
+          <w:szCs w:val="21"/>
+        </w:rPr>
+      </w:pPr>
+      <w:r>
+        <w:rPr>
+          <w:rFonts w:ascii="Nunito Sans" w:hAnsi="Nunito Sans"/>
+          <w:color w:val="000000"/>
+          <w:sz w:val="21"/>
+          <w:szCs w:val="21"/>
+        </w:rPr>
+        <w:t>In the case of a conflict, a subsequent read request could receive different results depending on the node that handles the request—unless we resolve the conflict so that all the nodes converge again to a single value.</w:t>
+      </w:r>
+    </w:p>
+    <w:p>
+      <w:pPr>
+        <w:pStyle w:val="Heading3"/>
+        <w:shd w:val="clear" w:color="auto" w:fill="FFFFFF"/>
+        <w:spacing w:before="300" w:after="150"/>
+        <w:rPr>
+          <w:rFonts w:ascii="Nunito Sans" w:hAnsi="Nunito Sans"/>
+          <w:color w:val="000000"/>
+          <w:spacing w:val="6"/>
+          <w:sz w:val="27"/>
+          <w:szCs w:val="27"/>
+        </w:rPr>
+      </w:pPr>
+      <w:r>
+        <w:rPr>
+          <w:rFonts w:ascii="Nunito Sans" w:hAnsi="Nunito Sans"/>
+          <w:color w:val="000000"/>
+          <w:spacing w:val="6"/>
+        </w:rPr>
+        <w:t>Conflict resolution</w:t>
+      </w:r>
+    </w:p>
+    <w:p>
+      <w:pPr>
+        <w:pStyle w:val="NormalWeb"/>
+        <w:shd w:val="clear" w:color="auto" w:fill="FFFFFF"/>
+        <w:spacing w:before="240" w:beforeAutospacing="0" w:after="240" w:afterAutospacing="0"/>
+        <w:rPr>
+          <w:rFonts w:ascii="Nunito Sans" w:hAnsi="Nunito Sans"/>
+          <w:color w:val="000000"/>
+          <w:sz w:val="21"/>
+          <w:szCs w:val="21"/>
+        </w:rPr>
+      </w:pPr>
+      <w:r>
+        <w:rPr>
+          <w:rFonts w:ascii="Nunito Sans" w:hAnsi="Nunito Sans"/>
+          <w:color w:val="000000"/>
+          <w:sz w:val="21"/>
+          <w:szCs w:val="21"/>
+        </w:rPr>
+        <w:t>There are many different ways to resolve conflicts, depending on the guarantees the system wants to provide.</w:t>
+      </w:r>
+    </w:p>
+    <w:p>
+      <w:pPr>
+        <w:pStyle w:val="NormalWeb"/>
+        <w:shd w:val="clear" w:color="auto" w:fill="FFFFFF"/>
+        <w:spacing w:before="240" w:beforeAutospacing="0" w:after="240" w:afterAutospacing="0"/>
+        <w:rPr>
+          <w:rFonts w:ascii="Nunito Sans" w:hAnsi="Nunito Sans"/>
+          <w:color w:val="000000"/>
+          <w:sz w:val="21"/>
+          <w:szCs w:val="21"/>
+        </w:rPr>
+      </w:pPr>
+      <w:r>
+        <w:rPr>
+          <w:rFonts w:ascii="Nunito Sans" w:hAnsi="Nunito Sans"/>
+          <w:color w:val="000000"/>
+          <w:sz w:val="21"/>
+          <w:szCs w:val="21"/>
+        </w:rPr>
+        <w:t>An important aspect of different approaches to resolving conflicts is whether they do it </w:t>
+      </w:r>
+      <w:r>
+        <w:rPr>
+          <w:rStyle w:val="Emphasis"/>
+          <w:rFonts w:ascii="Nunito Sans" w:hAnsi="Nunito Sans"/>
+          <w:color w:val="000000"/>
+          <w:sz w:val="21"/>
+          <w:szCs w:val="21"/>
+        </w:rPr>
+        <w:t>eagerly</w:t>
+      </w:r>
+      <w:r>
+        <w:rPr>
+          <w:rFonts w:ascii="Nunito Sans" w:hAnsi="Nunito Sans"/>
+          <w:color w:val="000000"/>
+          <w:sz w:val="21"/>
+          <w:szCs w:val="21"/>
+        </w:rPr>
+        <w:t> or </w:t>
+      </w:r>
+      <w:r>
+        <w:rPr>
+          <w:rStyle w:val="Emphasis"/>
+          <w:rFonts w:ascii="Nunito Sans" w:hAnsi="Nunito Sans"/>
+          <w:color w:val="000000"/>
+          <w:sz w:val="21"/>
+          <w:szCs w:val="21"/>
+        </w:rPr>
+        <w:t>lazily</w:t>
+      </w:r>
+      <w:r>
+        <w:rPr>
+          <w:rFonts w:ascii="Nunito Sans" w:hAnsi="Nunito Sans"/>
+          <w:color w:val="000000"/>
+          <w:sz w:val="21"/>
+          <w:szCs w:val="21"/>
+        </w:rPr>
+        <w:t>.</w:t>
+      </w:r>
+    </w:p>
+    <w:p>
+      <w:pPr>
+        <w:pStyle w:val="NormalWeb"/>
+        <w:numPr>
+          <w:ilvl w:val="0"/>
+          <w:numId w:val="16"/>
+        </w:numPr>
+        <w:shd w:val="clear" w:color="auto" w:fill="FFFFFF"/>
+        <w:spacing w:before="0" w:beforeAutospacing="0" w:after="75" w:afterAutospacing="0"/>
+        <w:rPr>
+          <w:rFonts w:ascii="Nunito Sans" w:hAnsi="Nunito Sans"/>
+          <w:color w:val="000000"/>
+          <w:sz w:val="21"/>
+          <w:szCs w:val="21"/>
+        </w:rPr>
+      </w:pPr>
+      <w:r>
+        <w:rPr>
+          <w:rFonts w:ascii="Nunito Sans" w:hAnsi="Nunito Sans"/>
+          <w:color w:val="000000"/>
+          <w:sz w:val="21"/>
+          <w:szCs w:val="21"/>
+        </w:rPr>
+        <w:t>In the </w:t>
+      </w:r>
+      <w:r>
+        <w:rPr>
+          <w:rStyle w:val="Strong"/>
+          <w:rFonts w:ascii="Nunito Sans" w:eastAsiaTheme="majorEastAsia" w:hAnsi="Nunito Sans"/>
+          <w:color w:val="000000"/>
+          <w:sz w:val="21"/>
+          <w:szCs w:val="21"/>
+        </w:rPr>
+        <w:t>eagerly</w:t>
+      </w:r>
+      <w:r>
+        <w:rPr>
+          <w:rFonts w:ascii="Nunito Sans" w:hAnsi="Nunito Sans"/>
+          <w:color w:val="000000"/>
+          <w:sz w:val="21"/>
+          <w:szCs w:val="21"/>
+        </w:rPr>
+        <w:t> case, the conflict is resolved during the write operation.</w:t>
+      </w:r>
+    </w:p>
+    <w:p>
+      <w:pPr>
+        <w:pStyle w:val="NormalWeb"/>
+        <w:numPr>
+          <w:ilvl w:val="0"/>
+          <w:numId w:val="16"/>
+        </w:numPr>
+        <w:shd w:val="clear" w:color="auto" w:fill="FFFFFF"/>
+        <w:spacing w:before="0" w:beforeAutospacing="0" w:after="75" w:afterAutospacing="0"/>
+        <w:rPr>
+          <w:rFonts w:ascii="Nunito Sans" w:hAnsi="Nunito Sans"/>
+          <w:color w:val="000000"/>
+          <w:sz w:val="21"/>
+          <w:szCs w:val="21"/>
+        </w:rPr>
+      </w:pPr>
+      <w:r>
+        <w:rPr>
+          <w:rFonts w:ascii="Nunito Sans" w:hAnsi="Nunito Sans"/>
+          <w:color w:val="000000"/>
+          <w:sz w:val="21"/>
+          <w:szCs w:val="21"/>
+        </w:rPr>
+        <w:t>In the </w:t>
+      </w:r>
+      <w:r>
+        <w:rPr>
+          <w:rStyle w:val="Strong"/>
+          <w:rFonts w:ascii="Nunito Sans" w:eastAsiaTheme="majorEastAsia" w:hAnsi="Nunito Sans"/>
+          <w:color w:val="000000"/>
+          <w:sz w:val="21"/>
+          <w:szCs w:val="21"/>
+        </w:rPr>
+        <w:t>lazily</w:t>
+      </w:r>
+      <w:r>
+        <w:rPr>
+          <w:rFonts w:ascii="Nunito Sans" w:hAnsi="Nunito Sans"/>
+          <w:color w:val="000000"/>
+          <w:sz w:val="21"/>
+          <w:szCs w:val="21"/>
+        </w:rPr>
+        <w:t> case, the write operation proceeds to maintain multiple, alternative versions of the data record that are eventually resolved to a single version later on, i.e., during a subsequent read operation.</w:t>
+      </w:r>
+    </w:p>
+    <w:p>
+      <w:pPr>
+        <w:pStyle w:val="Heading3"/>
+        <w:shd w:val="clear" w:color="auto" w:fill="FFFFFF"/>
+        <w:spacing w:before="300" w:after="150"/>
+        <w:rPr>
+          <w:rFonts w:ascii="Nunito Sans" w:hAnsi="Nunito Sans"/>
+          <w:color w:val="000000"/>
+          <w:spacing w:val="6"/>
+          <w:sz w:val="27"/>
+          <w:szCs w:val="27"/>
+        </w:rPr>
+      </w:pPr>
+      <w:r>
+        <w:rPr>
+          <w:rFonts w:ascii="Nunito Sans" w:hAnsi="Nunito Sans"/>
+          <w:color w:val="000000"/>
+          <w:spacing w:val="6"/>
+        </w:rPr>
+        <w:t>Approaches to conflict resolution</w:t>
+      </w:r>
+    </w:p>
+    <w:p>
+      <w:pPr>
+        <w:pStyle w:val="NormalWeb"/>
+        <w:shd w:val="clear" w:color="auto" w:fill="FFFFFF"/>
+        <w:spacing w:before="240" w:beforeAutospacing="0" w:after="240" w:afterAutospacing="0"/>
+        <w:rPr>
+          <w:rFonts w:ascii="Nunito Sans" w:hAnsi="Nunito Sans"/>
+          <w:color w:val="000000"/>
+          <w:sz w:val="21"/>
+          <w:szCs w:val="21"/>
+        </w:rPr>
+      </w:pPr>
+      <w:r>
+        <w:rPr>
+          <w:rFonts w:ascii="Nunito Sans" w:hAnsi="Nunito Sans"/>
+          <w:color w:val="000000"/>
+          <w:sz w:val="21"/>
+          <w:szCs w:val="21"/>
+        </w:rPr>
+        <w:t>Here are some common approaches to conflict resolution:</w:t>
+      </w:r>
+    </w:p>
+    <w:p>
+      <w:pPr>
+        <w:pStyle w:val="Heading4"/>
+        <w:shd w:val="clear" w:color="auto" w:fill="FFFFFF"/>
+        <w:spacing w:before="150" w:after="150"/>
+        <w:rPr>
+          <w:rFonts w:ascii="Nunito Sans" w:hAnsi="Nunito Sans"/>
+          <w:color w:val="000000"/>
+          <w:spacing w:val="6"/>
+          <w:sz w:val="24"/>
+          <w:szCs w:val="24"/>
+        </w:rPr>
+      </w:pPr>
+      <w:r>
+        <w:rPr>
+          <w:rFonts w:ascii="Nunito Sans" w:hAnsi="Nunito Sans"/>
+          <w:color w:val="000000"/>
+          <w:spacing w:val="6"/>
+        </w:rPr>
+        <w:t>Exposing conflict resolution to the clients</w:t>
+      </w:r>
+    </w:p>
+    <w:p>
+      <w:pPr>
+        <w:pStyle w:val="NormalWeb"/>
+        <w:shd w:val="clear" w:color="auto" w:fill="FFFFFF"/>
+        <w:spacing w:before="240" w:beforeAutospacing="0" w:after="240" w:afterAutospacing="0"/>
+        <w:rPr>
+          <w:rFonts w:ascii="Nunito Sans" w:hAnsi="Nunito Sans"/>
+          <w:color w:val="000000"/>
+          <w:sz w:val="21"/>
+          <w:szCs w:val="21"/>
+        </w:rPr>
+      </w:pPr>
+      <w:r>
+        <w:rPr>
+          <w:rFonts w:ascii="Nunito Sans" w:hAnsi="Nunito Sans"/>
+          <w:color w:val="000000"/>
+          <w:sz w:val="21"/>
+          <w:szCs w:val="21"/>
+        </w:rPr>
+        <w:t>When there is a conflict, the multiple available versions return to the client. The client then selects the right version and returns it to the system. This resolves the conflict.</w:t>
+      </w:r>
+    </w:p>
+    <w:p>
+      <w:pPr>
+        <w:pStyle w:val="NormalWeb"/>
+        <w:shd w:val="clear" w:color="auto" w:fill="FFFFFF"/>
+        <w:spacing w:before="240" w:beforeAutospacing="0" w:after="240" w:afterAutospacing="0"/>
+        <w:rPr>
+          <w:rFonts w:ascii="Nunito Sans" w:hAnsi="Nunito Sans"/>
+          <w:color w:val="000000"/>
+          <w:sz w:val="21"/>
+          <w:szCs w:val="21"/>
+        </w:rPr>
+      </w:pPr>
+      <w:r>
+        <w:rPr>
+          <w:rFonts w:ascii="Nunito Sans" w:hAnsi="Nunito Sans"/>
+          <w:color w:val="000000"/>
+          <w:sz w:val="21"/>
+          <w:szCs w:val="21"/>
+        </w:rPr>
+        <w:t>An example of this is the shopping cart application, where the customer selects the correct version of their cart.</w:t>
+      </w:r>
+    </w:p>
+    <w:p>
+      <w:pPr>
+        <w:pStyle w:val="Heading4"/>
+        <w:shd w:val="clear" w:color="auto" w:fill="FFFFFF"/>
+        <w:spacing w:before="150" w:after="150"/>
+        <w:rPr>
+          <w:rFonts w:ascii="Nunito Sans" w:hAnsi="Nunito Sans"/>
+          <w:color w:val="000000"/>
+          <w:spacing w:val="6"/>
+          <w:sz w:val="24"/>
+          <w:szCs w:val="24"/>
+        </w:rPr>
+      </w:pPr>
+      <w:r>
+        <w:rPr>
+          <w:rFonts w:ascii="Nunito Sans" w:hAnsi="Nunito Sans"/>
+          <w:color w:val="000000"/>
+          <w:spacing w:val="6"/>
+        </w:rPr>
+        <w:t>Last-write-wins conflict resolution</w:t>
+      </w:r>
+    </w:p>
+    <w:p>
+      <w:pPr>
+        <w:pStyle w:val="NormalWeb"/>
+        <w:shd w:val="clear" w:color="auto" w:fill="FFFFFF"/>
+        <w:spacing w:before="240" w:beforeAutospacing="0" w:after="240" w:afterAutospacing="0"/>
+        <w:rPr>
+          <w:rFonts w:ascii="Nunito Sans" w:hAnsi="Nunito Sans"/>
+          <w:color w:val="000000"/>
+          <w:sz w:val="21"/>
+          <w:szCs w:val="21"/>
+        </w:rPr>
+      </w:pPr>
+      <w:r>
+        <w:rPr>
+          <w:rFonts w:ascii="Nunito Sans" w:hAnsi="Nunito Sans"/>
+          <w:color w:val="000000"/>
+          <w:sz w:val="21"/>
+          <w:szCs w:val="21"/>
+        </w:rPr>
+        <w:t>Each node in the system tags each version with a timestamp, using a local clock. During a conflict, the version with the latest timestamp is selected.</w:t>
+      </w:r>
+    </w:p>
+    <w:p>
+      <w:pPr>
+        <w:pStyle w:val="NormalWeb"/>
+        <w:shd w:val="clear" w:color="auto" w:fill="FFFFFF"/>
+        <w:spacing w:before="240" w:beforeAutospacing="0" w:after="240" w:afterAutospacing="0"/>
+        <w:rPr>
+          <w:rFonts w:ascii="Nunito Sans" w:hAnsi="Nunito Sans"/>
+          <w:color w:val="000000"/>
+          <w:sz w:val="21"/>
+          <w:szCs w:val="21"/>
+        </w:rPr>
+      </w:pPr>
+      <w:r>
+        <w:rPr>
+          <w:rFonts w:ascii="Nunito Sans" w:hAnsi="Nunito Sans"/>
+          <w:color w:val="000000"/>
+          <w:sz w:val="21"/>
+          <w:szCs w:val="21"/>
+        </w:rPr>
+        <w:lastRenderedPageBreak/>
+        <w:t>However, this technique can lead to some unexpected behaviors, as there is no global notion of time. For example, write A can override write B, even though B happened “as a result” of A.</w:t>
+      </w:r>
+    </w:p>
+    <w:p>
+      <w:pPr>
+        <w:pStyle w:val="Heading4"/>
+        <w:shd w:val="clear" w:color="auto" w:fill="FFFFFF"/>
+        <w:spacing w:before="150" w:after="150"/>
+        <w:rPr>
+          <w:rFonts w:ascii="Nunito Sans" w:hAnsi="Nunito Sans"/>
+          <w:color w:val="000000"/>
+          <w:spacing w:val="6"/>
+          <w:sz w:val="24"/>
+          <w:szCs w:val="24"/>
+        </w:rPr>
+      </w:pPr>
+      <w:r>
+        <w:rPr>
+          <w:rFonts w:ascii="Nunito Sans" w:hAnsi="Nunito Sans"/>
+          <w:color w:val="000000"/>
+          <w:spacing w:val="6"/>
+        </w:rPr>
+        <w:t>Causality tracking algorithms</w:t>
+      </w:r>
+    </w:p>
+    <w:p>
+      <w:pPr>
+        <w:pStyle w:val="NormalWeb"/>
+        <w:shd w:val="clear" w:color="auto" w:fill="FFFFFF"/>
+        <w:spacing w:before="240" w:beforeAutospacing="0" w:after="240" w:afterAutospacing="0"/>
+        <w:rPr>
+          <w:rFonts w:ascii="Nunito Sans" w:hAnsi="Nunito Sans"/>
+          <w:color w:val="000000"/>
+          <w:sz w:val="21"/>
+          <w:szCs w:val="21"/>
+        </w:rPr>
+      </w:pPr>
+      <w:r>
+        <w:rPr>
+          <w:rFonts w:ascii="Nunito Sans" w:hAnsi="Nunito Sans"/>
+          <w:color w:val="000000"/>
+          <w:sz w:val="21"/>
+          <w:szCs w:val="21"/>
+        </w:rPr>
+        <w:t>The system uses an algorithm that keeps track of causal relationships between different requests. When there is a conflict between two writes (A, B) and one is determined to be the cause of the other one (suppose A is the cause of B), then the resulting write (B) is retained.</w:t>
+      </w:r>
+    </w:p>
+    <w:p>
+      <w:pPr>
+        <w:pStyle w:val="NormalWeb"/>
+        <w:shd w:val="clear" w:color="auto" w:fill="FFFFFF"/>
+        <w:spacing w:before="240" w:beforeAutospacing="0" w:after="240" w:afterAutospacing="0"/>
+        <w:rPr>
+          <w:rFonts w:ascii="Nunito Sans" w:hAnsi="Nunito Sans"/>
+          <w:color w:val="000000"/>
+          <w:sz w:val="21"/>
+          <w:szCs w:val="21"/>
+        </w:rPr>
+      </w:pPr>
+      <w:r>
+        <w:rPr>
+          <w:rFonts w:ascii="Nunito Sans" w:hAnsi="Nunito Sans"/>
+          <w:color w:val="000000"/>
+          <w:sz w:val="21"/>
+          <w:szCs w:val="21"/>
+        </w:rPr>
+        <w:t>However, there can still be writes that are not causally related, i.e., requests are actually concurrent. In such cases, the system cannot make an easy decision.</w:t>
+      </w:r>
+    </w:p>
+    <w:p>
+      <w:pPr>
+        <w:pStyle w:val="NormalWeb"/>
+        <w:shd w:val="clear" w:color="auto" w:fill="FFFFFF"/>
+        <w:spacing w:before="240" w:beforeAutospacing="0" w:after="0" w:afterAutospacing="0"/>
+        <w:rPr>
+          <w:rFonts w:ascii="Nunito Sans" w:hAnsi="Nunito Sans"/>
+          <w:color w:val="000000"/>
+          <w:sz w:val="21"/>
+          <w:szCs w:val="21"/>
+        </w:rPr>
+      </w:pPr>
+      <w:r>
+        <w:rPr>
+          <w:rFonts w:ascii="Nunito Sans" w:hAnsi="Nunito Sans"/>
+          <w:color w:val="000000"/>
+          <w:sz w:val="21"/>
+          <w:szCs w:val="21"/>
+        </w:rPr>
+        <w:t>We’ll elaborate more on some of these approaches later in the chapters about time and order.</w:t>
+      </w:r>
+    </w:p>
+    <w:p>
+      <w:pPr>
+        <w:pStyle w:val="Heading1"/>
+        <w:shd w:val="clear" w:color="auto" w:fill="FFFFFF"/>
+        <w:rPr>
+          <w:rFonts w:ascii="Nunito Sans" w:hAnsi="Nunito Sans"/>
+          <w:color w:val="000000"/>
+          <w:spacing w:val="-6"/>
+        </w:rPr>
+      </w:pPr>
+      <w:r>
+        <w:rPr>
+          <w:rFonts w:ascii="Nunito Sans" w:hAnsi="Nunito Sans"/>
+          <w:color w:val="000000"/>
+          <w:spacing w:val="-6"/>
+        </w:rPr>
+        <w:t>Quorums in Distributed Systems</w:t>
+      </w:r>
+    </w:p>
+    <w:p>
+      <w:pPr>
+        <w:pStyle w:val="body-medium"/>
+        <w:shd w:val="clear" w:color="auto" w:fill="FFFFFF"/>
+        <w:spacing w:before="0" w:beforeAutospacing="0" w:after="150" w:afterAutospacing="0"/>
+        <w:rPr>
+          <w:rFonts w:ascii="Nunito Sans" w:hAnsi="Nunito Sans"/>
+          <w:color w:val="000000"/>
+          <w:sz w:val="21"/>
+          <w:szCs w:val="21"/>
+        </w:rPr>
+      </w:pPr>
+      <w:r>
+        <w:rPr>
+          <w:rFonts w:ascii="Nunito Sans" w:hAnsi="Nunito Sans"/>
+          <w:color w:val="000000"/>
+          <w:sz w:val="21"/>
+          <w:szCs w:val="21"/>
+        </w:rPr>
+        <w:t>Look at the concept of quorums and see how they solve low availability problems in synchronous replication.</w:t>
+      </w:r>
+    </w:p>
+    <w:p>
+      <w:pPr>
+        <w:shd w:val="clear" w:color="auto" w:fill="FFFFFF"/>
+        <w:rPr>
+          <w:rFonts w:ascii="Nunito Sans" w:hAnsi="Nunito Sans"/>
+          <w:color w:val="000000"/>
+          <w:sz w:val="21"/>
+          <w:szCs w:val="21"/>
+        </w:rPr>
+      </w:pPr>
+      <w:r>
+        <w:rPr>
+          <w:rStyle w:val="heading-six"/>
+          <w:rFonts w:ascii="Nunito Sans" w:hAnsi="Nunito Sans"/>
+          <w:b/>
+          <w:bCs/>
+          <w:color w:val="000000"/>
+          <w:spacing w:val="6"/>
+        </w:rPr>
+        <w:t>We'll cover the following</w:t>
+      </w:r>
+    </w:p>
+    <w:p>
+      <w:pPr>
+        <w:numPr>
+          <w:ilvl w:val="0"/>
+          <w:numId w:val="17"/>
+        </w:numPr>
+        <w:shd w:val="clear" w:color="auto" w:fill="FFFFFF"/>
+        <w:spacing w:before="100" w:beforeAutospacing="1" w:after="100" w:afterAutospacing="1" w:line="240" w:lineRule="auto"/>
+        <w:ind w:left="420"/>
+        <w:rPr>
+          <w:rFonts w:ascii="Nunito Sans" w:hAnsi="Nunito Sans"/>
+          <w:color w:val="000000"/>
+          <w:sz w:val="21"/>
+          <w:szCs w:val="21"/>
+        </w:rPr>
+      </w:pPr>
+      <w:hyperlink r:id="rId63" w:anchor="The-problem-in-synchronous-replication" w:history="1">
+        <w:r>
+          <w:rPr>
+            <w:rStyle w:val="Hyperlink"/>
+            <w:rFonts w:ascii="Nunito Sans" w:hAnsi="Nunito Sans"/>
+            <w:color w:val="000000"/>
+            <w:sz w:val="21"/>
+            <w:szCs w:val="21"/>
+            <w:u w:val="none"/>
+          </w:rPr>
+          <w:t>The problem in synchronous replication</w:t>
+        </w:r>
+      </w:hyperlink>
+    </w:p>
+    <w:p>
+      <w:pPr>
+        <w:numPr>
+          <w:ilvl w:val="1"/>
+          <w:numId w:val="17"/>
+        </w:numPr>
+        <w:shd w:val="clear" w:color="auto" w:fill="FFFFFF"/>
+        <w:spacing w:before="100" w:beforeAutospacing="1" w:after="100" w:afterAutospacing="1" w:line="240" w:lineRule="auto"/>
+        <w:ind w:left="840"/>
+        <w:rPr>
+          <w:rFonts w:ascii="Nunito Sans" w:hAnsi="Nunito Sans"/>
+          <w:color w:val="000000"/>
+          <w:sz w:val="21"/>
+          <w:szCs w:val="21"/>
+        </w:rPr>
+      </w:pPr>
+      <w:hyperlink r:id="rId64" w:anchor="Possible-solution" w:history="1">
+        <w:r>
+          <w:rPr>
+            <w:rStyle w:val="Hyperlink"/>
+            <w:rFonts w:ascii="Nunito Sans" w:hAnsi="Nunito Sans"/>
+            <w:color w:val="000000"/>
+            <w:sz w:val="21"/>
+            <w:szCs w:val="21"/>
+            <w:u w:val="none"/>
+          </w:rPr>
+          <w:t>Possible solution</w:t>
+        </w:r>
+      </w:hyperlink>
+    </w:p>
+    <w:p>
+      <w:pPr>
+        <w:numPr>
+          <w:ilvl w:val="0"/>
+          <w:numId w:val="17"/>
+        </w:numPr>
+        <w:shd w:val="clear" w:color="auto" w:fill="FFFFFF"/>
+        <w:spacing w:before="100" w:beforeAutospacing="1" w:after="100" w:afterAutospacing="1" w:line="240" w:lineRule="auto"/>
+        <w:ind w:left="420"/>
+        <w:rPr>
+          <w:rFonts w:ascii="Nunito Sans" w:hAnsi="Nunito Sans"/>
+          <w:color w:val="000000"/>
+          <w:sz w:val="21"/>
+          <w:szCs w:val="21"/>
+        </w:rPr>
+      </w:pPr>
+      <w:hyperlink r:id="rId65" w:anchor="Quorums" w:history="1">
+        <w:r>
+          <w:rPr>
+            <w:rStyle w:val="Hyperlink"/>
+            <w:rFonts w:ascii="Nunito Sans" w:hAnsi="Nunito Sans"/>
+            <w:color w:val="000000"/>
+            <w:sz w:val="21"/>
+            <w:szCs w:val="21"/>
+            <w:u w:val="none"/>
+          </w:rPr>
+          <w:t>Quorums</w:t>
+        </w:r>
+      </w:hyperlink>
+    </w:p>
+    <w:p>
+      <w:pPr>
+        <w:pStyle w:val="NormalWeb"/>
+        <w:shd w:val="clear" w:color="auto" w:fill="FFFFFF"/>
+        <w:spacing w:before="240" w:beforeAutospacing="0" w:after="240" w:afterAutospacing="0"/>
+        <w:rPr>
+          <w:rFonts w:ascii="Nunito Sans" w:hAnsi="Nunito Sans"/>
+          <w:color w:val="000000"/>
+          <w:sz w:val="21"/>
+          <w:szCs w:val="21"/>
+        </w:rPr>
+      </w:pPr>
+      <w:r>
+        <w:rPr>
+          <w:rFonts w:ascii="Nunito Sans" w:hAnsi="Nunito Sans"/>
+          <w:color w:val="000000"/>
+          <w:sz w:val="21"/>
+          <w:szCs w:val="21"/>
+        </w:rPr>
+        <w:t>The main pattern we’ve seen so far is this: writes are performed to all the replica nodes, while reads are performed to one of them. When we ensure that writes are performed to all of them </w:t>
+      </w:r>
+      <w:r>
+        <w:rPr>
+          <w:rStyle w:val="Emphasis"/>
+          <w:rFonts w:ascii="Nunito Sans" w:eastAsiaTheme="majorEastAsia" w:hAnsi="Nunito Sans"/>
+          <w:color w:val="000000"/>
+          <w:sz w:val="21"/>
+          <w:szCs w:val="21"/>
+        </w:rPr>
+        <w:t>synchronously</w:t>
+      </w:r>
+      <w:r>
+        <w:rPr>
+          <w:rFonts w:ascii="Nunito Sans" w:hAnsi="Nunito Sans"/>
+          <w:color w:val="000000"/>
+          <w:sz w:val="21"/>
+          <w:szCs w:val="21"/>
+        </w:rPr>
+        <w:t> before replying to the client, we guarantee that the subsequent reads see all the previous writes—regardless of the node that processes the read operation.</w:t>
+      </w:r>
+    </w:p>
+    <w:p>
+      <w:pPr>
+        <w:pStyle w:val="Heading2"/>
+        <w:shd w:val="clear" w:color="auto" w:fill="FFFFFF"/>
+        <w:spacing w:before="300" w:beforeAutospacing="0" w:after="150" w:afterAutospacing="0"/>
+        <w:rPr>
+          <w:rFonts w:ascii="Nunito Sans" w:hAnsi="Nunito Sans"/>
+          <w:color w:val="000000"/>
+          <w:spacing w:val="6"/>
+        </w:rPr>
+      </w:pPr>
+      <w:r>
+        <w:rPr>
+          <w:rFonts w:ascii="Nunito Sans" w:hAnsi="Nunito Sans"/>
+          <w:color w:val="000000"/>
+          <w:spacing w:val="6"/>
+        </w:rPr>
+        <w:t>The problem in synchronous replication</w:t>
+      </w:r>
+    </w:p>
+    <w:p>
+      <w:pPr>
+        <w:pStyle w:val="NormalWeb"/>
+        <w:shd w:val="clear" w:color="auto" w:fill="FFFFFF"/>
+        <w:spacing w:before="240" w:beforeAutospacing="0" w:after="240" w:afterAutospacing="0"/>
+        <w:rPr>
+          <w:rFonts w:ascii="Nunito Sans" w:hAnsi="Nunito Sans"/>
+          <w:color w:val="000000"/>
+          <w:sz w:val="21"/>
+          <w:szCs w:val="21"/>
+        </w:rPr>
+      </w:pPr>
+      <w:r>
+        <w:rPr>
+          <w:rFonts w:ascii="Nunito Sans" w:hAnsi="Nunito Sans"/>
+          <w:color w:val="000000"/>
+          <w:sz w:val="21"/>
+          <w:szCs w:val="21"/>
+        </w:rPr>
+        <w:t>Availability is quite low for write operations, because the failure of a single node makes the system unable to process writes until the node recovers.</w:t>
+      </w:r>
+    </w:p>
+    <w:p>
+      <w:pPr>
+        <w:pStyle w:val="Heading3"/>
+        <w:shd w:val="clear" w:color="auto" w:fill="FFFFFF"/>
+        <w:spacing w:before="300" w:after="150"/>
+        <w:rPr>
+          <w:rFonts w:ascii="Nunito Sans" w:hAnsi="Nunito Sans"/>
+          <w:color w:val="000000"/>
+          <w:spacing w:val="6"/>
+          <w:sz w:val="27"/>
+          <w:szCs w:val="27"/>
+        </w:rPr>
+      </w:pPr>
+      <w:r>
+        <w:rPr>
+          <w:rFonts w:ascii="Nunito Sans" w:hAnsi="Nunito Sans"/>
+          <w:color w:val="000000"/>
+          <w:spacing w:val="6"/>
+        </w:rPr>
+        <w:t>Possible solution</w:t>
+      </w:r>
+    </w:p>
+    <w:p>
+      <w:pPr>
+        <w:pStyle w:val="NormalWeb"/>
+        <w:shd w:val="clear" w:color="auto" w:fill="FFFFFF"/>
+        <w:spacing w:before="240" w:beforeAutospacing="0" w:after="240" w:afterAutospacing="0"/>
+        <w:rPr>
+          <w:rFonts w:ascii="Nunito Sans" w:hAnsi="Nunito Sans"/>
+          <w:color w:val="000000"/>
+          <w:sz w:val="21"/>
+          <w:szCs w:val="21"/>
+        </w:rPr>
+      </w:pPr>
+      <w:r>
+        <w:rPr>
+          <w:rFonts w:ascii="Nunito Sans" w:hAnsi="Nunito Sans"/>
+          <w:color w:val="000000"/>
+          <w:sz w:val="21"/>
+          <w:szCs w:val="21"/>
+        </w:rPr>
+        <w:t>To solve this problem, we can use the reverse strategy. That is, we write data only to the node that is responsible for processing a write operation, but process read operations by reading from all the nodes and returning the latest value.</w:t>
+      </w:r>
+    </w:p>
+    <w:p>
+      <w:pPr>
+        <w:pStyle w:val="NormalWeb"/>
+        <w:shd w:val="clear" w:color="auto" w:fill="FFFFFF"/>
+        <w:spacing w:before="240" w:beforeAutospacing="0" w:after="240" w:afterAutospacing="0"/>
+        <w:rPr>
+          <w:rFonts w:ascii="Nunito Sans" w:hAnsi="Nunito Sans"/>
+          <w:color w:val="000000"/>
+          <w:sz w:val="21"/>
+          <w:szCs w:val="21"/>
+        </w:rPr>
+      </w:pPr>
+      <w:r>
+        <w:rPr>
+          <w:rFonts w:ascii="Nunito Sans" w:hAnsi="Nunito Sans"/>
+          <w:color w:val="000000"/>
+          <w:sz w:val="21"/>
+          <w:szCs w:val="21"/>
+        </w:rPr>
+        <w:t>This increases the availability of </w:t>
+      </w:r>
+      <w:r>
+        <w:rPr>
+          <w:rStyle w:val="Emphasis"/>
+          <w:rFonts w:ascii="Nunito Sans" w:eastAsiaTheme="majorEastAsia" w:hAnsi="Nunito Sans"/>
+          <w:color w:val="000000"/>
+          <w:sz w:val="21"/>
+          <w:szCs w:val="21"/>
+        </w:rPr>
+        <w:t>writes</w:t>
+      </w:r>
+      <w:r>
+        <w:rPr>
+          <w:rFonts w:ascii="Nunito Sans" w:hAnsi="Nunito Sans"/>
+          <w:color w:val="000000"/>
+          <w:sz w:val="21"/>
+          <w:szCs w:val="21"/>
+        </w:rPr>
+        <w:t> significantly but decreases the availability of </w:t>
+      </w:r>
+      <w:r>
+        <w:rPr>
+          <w:rStyle w:val="Emphasis"/>
+          <w:rFonts w:ascii="Nunito Sans" w:eastAsiaTheme="majorEastAsia" w:hAnsi="Nunito Sans"/>
+          <w:color w:val="000000"/>
+          <w:sz w:val="21"/>
+          <w:szCs w:val="21"/>
+        </w:rPr>
+        <w:t>reads</w:t>
+      </w:r>
+      <w:r>
+        <w:rPr>
+          <w:rFonts w:ascii="Nunito Sans" w:hAnsi="Nunito Sans"/>
+          <w:color w:val="000000"/>
+          <w:sz w:val="21"/>
+          <w:szCs w:val="21"/>
+        </w:rPr>
+        <w:t> at the same time. So, we have a trade-off that needs a mechanism to achieve a balance. Let’s see that mechanism.</w:t>
+      </w:r>
+    </w:p>
+    <w:p>
+      <w:pPr>
+        <w:pStyle w:val="Heading2"/>
+        <w:shd w:val="clear" w:color="auto" w:fill="FFFFFF"/>
+        <w:spacing w:before="300" w:beforeAutospacing="0" w:after="150" w:afterAutospacing="0"/>
+        <w:rPr>
+          <w:rFonts w:ascii="Nunito Sans" w:hAnsi="Nunito Sans"/>
+          <w:color w:val="000000"/>
+          <w:spacing w:val="6"/>
+        </w:rPr>
+      </w:pPr>
+      <w:r>
+        <w:rPr>
+          <w:rFonts w:ascii="Nunito Sans" w:hAnsi="Nunito Sans"/>
+          <w:color w:val="000000"/>
+          <w:spacing w:val="6"/>
+        </w:rPr>
+        <w:t>Quorums</w:t>
+      </w:r>
+    </w:p>
+    <w:p>
+      <w:pPr>
+        <w:pStyle w:val="NormalWeb"/>
+        <w:shd w:val="clear" w:color="auto" w:fill="FFFFFF"/>
+        <w:spacing w:before="240" w:beforeAutospacing="0" w:after="240" w:afterAutospacing="0"/>
+        <w:rPr>
+          <w:rFonts w:ascii="Nunito Sans" w:hAnsi="Nunito Sans"/>
+          <w:color w:val="000000"/>
+          <w:sz w:val="21"/>
+          <w:szCs w:val="21"/>
+        </w:rPr>
+      </w:pPr>
+      <w:r>
+        <w:rPr>
+          <w:rFonts w:ascii="Nunito Sans" w:hAnsi="Nunito Sans"/>
+          <w:color w:val="000000"/>
+          <w:sz w:val="21"/>
+          <w:szCs w:val="21"/>
+        </w:rPr>
+        <w:lastRenderedPageBreak/>
+        <w:t>A useful mechanism to achieve a balance in this trade-off is to use </w:t>
+      </w:r>
+      <w:r>
+        <w:rPr>
+          <w:rStyle w:val="Strong"/>
+          <w:rFonts w:ascii="Nunito Sans" w:hAnsi="Nunito Sans"/>
+          <w:color w:val="000000"/>
+          <w:sz w:val="21"/>
+          <w:szCs w:val="21"/>
+        </w:rPr>
+        <w:t>quorums</w:t>
+      </w:r>
+      <w:r>
+        <w:rPr>
+          <w:rFonts w:ascii="Nunito Sans" w:hAnsi="Nunito Sans"/>
+          <w:color w:val="000000"/>
+          <w:sz w:val="21"/>
+          <w:szCs w:val="21"/>
+        </w:rPr>
+        <w:t>.</w:t>
+      </w:r>
+    </w:p>
+    <w:p>
+      <w:pPr>
+        <w:pStyle w:val="NormalWeb"/>
+        <w:shd w:val="clear" w:color="auto" w:fill="FFFFFF"/>
+        <w:spacing w:before="240" w:beforeAutospacing="0" w:after="240" w:afterAutospacing="0"/>
+        <w:rPr>
+          <w:rFonts w:ascii="Nunito Sans" w:hAnsi="Nunito Sans"/>
+          <w:color w:val="000000"/>
+          <w:sz w:val="21"/>
+          <w:szCs w:val="21"/>
+        </w:rPr>
+      </w:pPr>
+      <w:r>
+        <w:rPr>
+          <w:rFonts w:ascii="Nunito Sans" w:hAnsi="Nunito Sans"/>
+          <w:color w:val="000000"/>
+          <w:sz w:val="21"/>
+          <w:szCs w:val="21"/>
+        </w:rPr>
+        <w:t>Let’s consider an example. In a system of three replicas, we can say that writes need to complete in two nodes (as a quorum of two), while reads need to retrieve data from two nodes. This way, we can be sure that the reads will read the latest value. This is because at least one of the nodes in the </w:t>
+      </w:r>
+      <w:r>
+        <w:rPr>
+          <w:rStyle w:val="Emphasis"/>
+          <w:rFonts w:ascii="Nunito Sans" w:eastAsiaTheme="majorEastAsia" w:hAnsi="Nunito Sans"/>
+          <w:color w:val="000000"/>
+          <w:sz w:val="21"/>
+          <w:szCs w:val="21"/>
+        </w:rPr>
+        <w:t>read quorum</w:t>
+      </w:r>
+      <w:r>
+        <w:rPr>
+          <w:rFonts w:ascii="Nunito Sans" w:hAnsi="Nunito Sans"/>
+          <w:color w:val="000000"/>
+          <w:sz w:val="21"/>
+          <w:szCs w:val="21"/>
+        </w:rPr>
+        <w:t> will also be included in the latest </w:t>
+      </w:r>
+      <w:r>
+        <w:rPr>
+          <w:rStyle w:val="Emphasis"/>
+          <w:rFonts w:ascii="Nunito Sans" w:eastAsiaTheme="majorEastAsia" w:hAnsi="Nunito Sans"/>
+          <w:color w:val="000000"/>
+          <w:sz w:val="21"/>
+          <w:szCs w:val="21"/>
+        </w:rPr>
+        <w:t>write quorum</w:t>
+      </w:r>
+      <w:r>
+        <w:rPr>
+          <w:rFonts w:ascii="Nunito Sans" w:hAnsi="Nunito Sans"/>
+          <w:color w:val="000000"/>
+          <w:sz w:val="21"/>
+          <w:szCs w:val="21"/>
+        </w:rPr>
+        <w:t>.</w:t>
+      </w:r>
+    </w:p>
+    <w:p>
+      <w:pPr>
+        <w:pStyle w:val="NormalWeb"/>
+        <w:shd w:val="clear" w:color="auto" w:fill="FFFFFF"/>
+        <w:spacing w:before="240" w:beforeAutospacing="0" w:after="0" w:afterAutospacing="0"/>
+        <w:rPr>
+          <w:rFonts w:ascii="Nunito Sans" w:hAnsi="Nunito Sans"/>
+          <w:color w:val="000000"/>
+          <w:sz w:val="21"/>
+          <w:szCs w:val="21"/>
+        </w:rPr>
+      </w:pPr>
+      <w:r>
+        <w:rPr>
+          <w:rFonts w:ascii="Nunito Sans" w:hAnsi="Nunito Sans"/>
+          <w:color w:val="000000"/>
+          <w:sz w:val="21"/>
+          <w:szCs w:val="21"/>
+        </w:rPr>
+        <w:t>This is based on the fact that in a set of three elements, two subsets of two elements must have at least one common element.</w:t>
+      </w:r>
+    </w:p>
+    <w:p>
+      <w:pPr>
+        <w:pStyle w:val="NormalWeb"/>
+        <w:shd w:val="clear" w:color="auto" w:fill="FFFFFF"/>
+        <w:spacing w:before="240" w:beforeAutospacing="0" w:after="240" w:afterAutospacing="0"/>
+        <w:rPr>
+          <w:rFonts w:ascii="Nunito Sans" w:hAnsi="Nunito Sans"/>
+          <w:color w:val="000000"/>
+          <w:sz w:val="21"/>
+          <w:szCs w:val="21"/>
+        </w:rPr>
+      </w:pPr>
+      <w:r>
+        <w:rPr>
+          <w:rFonts w:ascii="Nunito Sans" w:hAnsi="Nunito Sans"/>
+          <w:color w:val="000000"/>
+          <w:sz w:val="21"/>
+          <w:szCs w:val="21"/>
+        </w:rPr>
+        <w:t>A past </w:t>
+      </w:r>
+      <w:r>
+        <w:rPr>
+          <w:rStyle w:val="border-0"/>
+          <w:rFonts w:ascii="Nunito Sans" w:hAnsi="Nunito Sans"/>
+          <w:color w:val="000000"/>
+          <w:sz w:val="21"/>
+          <w:szCs w:val="21"/>
+          <w:bdr w:val="single" w:sz="2" w:space="0" w:color="auto" w:frame="1"/>
+        </w:rPr>
+        <w:t>paper</w:t>
+      </w:r>
+      <w:r>
+        <w:rPr>
+          <w:rFonts w:ascii="Nunito Sans" w:hAnsi="Nunito Sans"/>
+          <w:color w:val="000000"/>
+          <w:sz w:val="21"/>
+          <w:szCs w:val="21"/>
+        </w:rPr>
+        <w:t> introduced this technique as a </w:t>
+      </w:r>
+      <w:r>
+        <w:rPr>
+          <w:rStyle w:val="Strong"/>
+          <w:rFonts w:ascii="Nunito Sans" w:hAnsi="Nunito Sans"/>
+          <w:color w:val="000000"/>
+          <w:sz w:val="21"/>
+          <w:szCs w:val="21"/>
+        </w:rPr>
+        <w:t>quorum-based voting protocol</w:t>
+      </w:r>
+      <w:r>
+        <w:rPr>
+          <w:rFonts w:ascii="Nunito Sans" w:hAnsi="Nunito Sans"/>
+          <w:color w:val="000000"/>
+          <w:sz w:val="21"/>
+          <w:szCs w:val="21"/>
+        </w:rPr>
+        <w:t> for replica control.</w:t>
+      </w:r>
+    </w:p>
+    <w:p>
+      <w:pPr>
+        <w:pStyle w:val="NormalWeb"/>
+        <w:shd w:val="clear" w:color="auto" w:fill="FFFFFF"/>
+        <w:spacing w:before="240" w:beforeAutospacing="0" w:after="240" w:afterAutospacing="0"/>
+        <w:rPr>
+          <w:rFonts w:ascii="Nunito Sans" w:hAnsi="Nunito Sans"/>
+          <w:color w:val="000000"/>
+          <w:sz w:val="21"/>
+          <w:szCs w:val="21"/>
+        </w:rPr>
+      </w:pPr>
+      <w:r>
+        <w:rPr>
+          <w:rFonts w:ascii="Nunito Sans" w:hAnsi="Nunito Sans"/>
+          <w:color w:val="000000"/>
+          <w:sz w:val="21"/>
+          <w:szCs w:val="21"/>
+        </w:rPr>
+        <w:t>In general, in a system that has a total of </w:t>
+      </w:r>
+      <w:r>
+        <w:rPr>
+          <w:rStyle w:val="mord"/>
+          <w:rFonts w:ascii="KaTeX_Math" w:hAnsi="KaTeX_Math"/>
+          <w:i/>
+          <w:iCs/>
+          <w:color w:val="000000"/>
+          <w:sz w:val="25"/>
+          <w:szCs w:val="25"/>
+        </w:rPr>
+        <w:t>V</w:t>
+      </w:r>
+      <w:r>
+        <w:rPr>
+          <w:rFonts w:ascii="Nunito Sans" w:hAnsi="Nunito Sans"/>
+          <w:color w:val="000000"/>
+          <w:sz w:val="21"/>
+          <w:szCs w:val="21"/>
+        </w:rPr>
+        <w:t> replicas, every read operation should obtain a read quorum of </w:t>
+      </w:r>
+      <w:r>
+        <w:rPr>
+          <w:rStyle w:val="mord"/>
+          <w:rFonts w:ascii="KaTeX_Math" w:hAnsi="KaTeX_Math"/>
+          <w:i/>
+          <w:iCs/>
+          <w:color w:val="000000"/>
+          <w:sz w:val="25"/>
+          <w:szCs w:val="25"/>
+        </w:rPr>
+        <w:t>V</w:t>
+      </w:r>
+      <w:r>
+        <w:rPr>
+          <w:rStyle w:val="mord"/>
+          <w:rFonts w:ascii="KaTeX_Math" w:hAnsi="KaTeX_Math"/>
+          <w:i/>
+          <w:iCs/>
+          <w:color w:val="000000"/>
+          <w:sz w:val="18"/>
+          <w:szCs w:val="18"/>
+        </w:rPr>
+        <w:t>r</w:t>
+      </w:r>
+      <w:r>
+        <w:rPr>
+          <w:rStyle w:val="vlist-s"/>
+          <w:color w:val="000000"/>
+          <w:sz w:val="2"/>
+          <w:szCs w:val="2"/>
+        </w:rPr>
+        <w:t>​</w:t>
+      </w:r>
+      <w:r>
+        <w:rPr>
+          <w:rFonts w:ascii="Nunito Sans" w:hAnsi="Nunito Sans"/>
+          <w:color w:val="000000"/>
+          <w:sz w:val="21"/>
+          <w:szCs w:val="21"/>
+        </w:rPr>
+        <w:t> replicas. Meanwhile, a write operation should obtain a write quorum of </w:t>
+      </w:r>
+      <w:r>
+        <w:rPr>
+          <w:rStyle w:val="mord"/>
+          <w:rFonts w:ascii="KaTeX_Math" w:hAnsi="KaTeX_Math"/>
+          <w:i/>
+          <w:iCs/>
+          <w:color w:val="000000"/>
+          <w:sz w:val="25"/>
+          <w:szCs w:val="25"/>
+        </w:rPr>
+        <w:t>V</w:t>
+      </w:r>
+      <w:r>
+        <w:rPr>
+          <w:rStyle w:val="mord"/>
+          <w:rFonts w:ascii="KaTeX_Math" w:hAnsi="KaTeX_Math"/>
+          <w:i/>
+          <w:iCs/>
+          <w:color w:val="000000"/>
+          <w:sz w:val="18"/>
+          <w:szCs w:val="18"/>
+        </w:rPr>
+        <w:t>w</w:t>
+      </w:r>
+      <w:r>
+        <w:rPr>
+          <w:rStyle w:val="vlist-s"/>
+          <w:color w:val="000000"/>
+          <w:sz w:val="2"/>
+          <w:szCs w:val="2"/>
+        </w:rPr>
+        <w:t>​</w:t>
+      </w:r>
+      <w:r>
+        <w:rPr>
+          <w:rFonts w:ascii="Nunito Sans" w:hAnsi="Nunito Sans"/>
+          <w:color w:val="000000"/>
+          <w:sz w:val="21"/>
+          <w:szCs w:val="21"/>
+        </w:rPr>
+        <w:t> replicas. The values of these quorums should obey the following properties:</w:t>
+      </w:r>
+    </w:p>
+    <w:p>
+      <w:pPr>
+        <w:numPr>
+          <w:ilvl w:val="0"/>
+          <w:numId w:val="18"/>
+        </w:numPr>
+        <w:shd w:val="clear" w:color="auto" w:fill="FFFFFF"/>
+        <w:spacing w:before="100" w:beforeAutospacing="1" w:after="100" w:afterAutospacing="1" w:line="240" w:lineRule="auto"/>
+        <w:rPr>
+          <w:rFonts w:ascii="Nunito Sans" w:hAnsi="Nunito Sans"/>
+          <w:color w:val="000000"/>
+          <w:sz w:val="21"/>
+          <w:szCs w:val="21"/>
+        </w:rPr>
+      </w:pPr>
+      <w:r>
+        <w:rPr>
+          <w:rStyle w:val="mord"/>
+          <w:rFonts w:ascii="KaTeX_Math" w:hAnsi="KaTeX_Math"/>
+          <w:i/>
+          <w:iCs/>
+          <w:color w:val="000000"/>
+          <w:sz w:val="25"/>
+          <w:szCs w:val="25"/>
+        </w:rPr>
+        <w:t>V</w:t>
+      </w:r>
+      <w:r>
+        <w:rPr>
+          <w:rStyle w:val="mord"/>
+          <w:rFonts w:ascii="KaTeX_Math" w:hAnsi="KaTeX_Math"/>
+          <w:i/>
+          <w:iCs/>
+          <w:color w:val="000000"/>
+          <w:sz w:val="18"/>
+          <w:szCs w:val="18"/>
+        </w:rPr>
+        <w:t>r</w:t>
+      </w:r>
+      <w:r>
+        <w:rPr>
+          <w:rStyle w:val="vlist-s"/>
+          <w:color w:val="000000"/>
+          <w:sz w:val="2"/>
+          <w:szCs w:val="2"/>
+        </w:rPr>
+        <w:t>​</w:t>
+      </w:r>
+      <w:r>
+        <w:rPr>
+          <w:rStyle w:val="mbin"/>
+          <w:color w:val="000000"/>
+          <w:sz w:val="25"/>
+          <w:szCs w:val="25"/>
+        </w:rPr>
+        <w:t>+</w:t>
+      </w:r>
+      <w:r>
+        <w:rPr>
+          <w:rStyle w:val="mord"/>
+          <w:rFonts w:ascii="KaTeX_Math" w:hAnsi="KaTeX_Math"/>
+          <w:i/>
+          <w:iCs/>
+          <w:color w:val="000000"/>
+          <w:sz w:val="25"/>
+          <w:szCs w:val="25"/>
+        </w:rPr>
+        <w:t>V</w:t>
+      </w:r>
+      <w:r>
+        <w:rPr>
+          <w:rStyle w:val="mord"/>
+          <w:rFonts w:ascii="KaTeX_Math" w:hAnsi="KaTeX_Math"/>
+          <w:i/>
+          <w:iCs/>
+          <w:color w:val="000000"/>
+          <w:sz w:val="18"/>
+          <w:szCs w:val="18"/>
+        </w:rPr>
+        <w:t>w</w:t>
+      </w:r>
+      <w:r>
+        <w:rPr>
+          <w:rStyle w:val="vlist-s"/>
+          <w:color w:val="000000"/>
+          <w:sz w:val="2"/>
+          <w:szCs w:val="2"/>
+        </w:rPr>
+        <w:t>​</w:t>
+      </w:r>
+      <w:r>
+        <w:rPr>
+          <w:rStyle w:val="mrel"/>
+          <w:color w:val="000000"/>
+          <w:sz w:val="25"/>
+          <w:szCs w:val="25"/>
+        </w:rPr>
+        <w:t>&gt;</w:t>
+      </w:r>
+      <w:r>
+        <w:rPr>
+          <w:rStyle w:val="mord"/>
+          <w:rFonts w:ascii="KaTeX_Math" w:hAnsi="KaTeX_Math"/>
+          <w:i/>
+          <w:iCs/>
+          <w:color w:val="000000"/>
+          <w:sz w:val="25"/>
+          <w:szCs w:val="25"/>
+        </w:rPr>
+        <w:t>V</w:t>
+      </w:r>
+    </w:p>
+    <w:p>
+      <w:pPr>
+        <w:numPr>
+          <w:ilvl w:val="0"/>
+          <w:numId w:val="18"/>
+        </w:numPr>
+        <w:shd w:val="clear" w:color="auto" w:fill="FFFFFF"/>
+        <w:spacing w:before="100" w:beforeAutospacing="1" w:after="100" w:afterAutospacing="1" w:line="240" w:lineRule="auto"/>
+        <w:rPr>
+          <w:rFonts w:ascii="Nunito Sans" w:hAnsi="Nunito Sans"/>
+          <w:color w:val="000000"/>
+          <w:sz w:val="21"/>
+          <w:szCs w:val="21"/>
+        </w:rPr>
+      </w:pPr>
+      <w:r>
+        <w:rPr>
+          <w:rStyle w:val="mord"/>
+          <w:rFonts w:ascii="KaTeX_Math" w:hAnsi="KaTeX_Math"/>
+          <w:i/>
+          <w:iCs/>
+          <w:color w:val="000000"/>
+          <w:sz w:val="25"/>
+          <w:szCs w:val="25"/>
+        </w:rPr>
+        <w:t>V</w:t>
+      </w:r>
+      <w:r>
+        <w:rPr>
+          <w:rStyle w:val="mord"/>
+          <w:rFonts w:ascii="KaTeX_Math" w:hAnsi="KaTeX_Math"/>
+          <w:i/>
+          <w:iCs/>
+          <w:color w:val="000000"/>
+          <w:sz w:val="18"/>
+          <w:szCs w:val="18"/>
+        </w:rPr>
+        <w:t>w</w:t>
+      </w:r>
+      <w:r>
+        <w:rPr>
+          <w:rStyle w:val="vlist-s"/>
+          <w:color w:val="000000"/>
+          <w:sz w:val="2"/>
+          <w:szCs w:val="2"/>
+        </w:rPr>
+        <w:t>​</w:t>
+      </w:r>
+      <w:r>
+        <w:rPr>
+          <w:rStyle w:val="mrel"/>
+          <w:color w:val="000000"/>
+          <w:sz w:val="25"/>
+          <w:szCs w:val="25"/>
+        </w:rPr>
+        <w:t>&gt;</w:t>
+      </w:r>
+      <w:r>
+        <w:rPr>
+          <w:rStyle w:val="mord"/>
+          <w:rFonts w:ascii="KaTeX_Math" w:hAnsi="KaTeX_Math"/>
+          <w:i/>
+          <w:iCs/>
+          <w:color w:val="000000"/>
+          <w:sz w:val="25"/>
+          <w:szCs w:val="25"/>
+        </w:rPr>
+        <w:t>V</w:t>
+      </w:r>
+      <w:r>
+        <w:rPr>
+          <w:rStyle w:val="mord"/>
+          <w:color w:val="000000"/>
+          <w:sz w:val="25"/>
+          <w:szCs w:val="25"/>
+        </w:rPr>
+        <w:t>/2</w:t>
+      </w:r>
+    </w:p>
+    <w:p>
+      <w:pPr>
+        <w:pStyle w:val="NormalWeb"/>
+        <w:shd w:val="clear" w:color="auto" w:fill="FFFFFF"/>
+        <w:spacing w:before="240" w:beforeAutospacing="0" w:after="240" w:afterAutospacing="0"/>
+        <w:rPr>
+          <w:rFonts w:ascii="Nunito Sans" w:hAnsi="Nunito Sans"/>
+          <w:color w:val="000000"/>
+          <w:sz w:val="21"/>
+          <w:szCs w:val="21"/>
+        </w:rPr>
+      </w:pPr>
+      <w:r>
+        <w:rPr>
+          <w:rFonts w:ascii="Nunito Sans" w:hAnsi="Nunito Sans"/>
+          <w:color w:val="000000"/>
+          <w:sz w:val="21"/>
+          <w:szCs w:val="21"/>
+        </w:rPr>
+        <w:t>The first rule ensures that a data item is not read and written by two operations concurrently.</w:t>
+      </w:r>
+    </w:p>
+    <w:p>
+      <w:pPr>
+        <w:pStyle w:val="NormalWeb"/>
+        <w:shd w:val="clear" w:color="auto" w:fill="FFFFFF"/>
+        <w:spacing w:before="240" w:beforeAutospacing="0" w:after="240" w:afterAutospacing="0"/>
+        <w:rPr>
+          <w:rFonts w:ascii="Nunito Sans" w:hAnsi="Nunito Sans"/>
+          <w:color w:val="000000"/>
+          <w:sz w:val="21"/>
+          <w:szCs w:val="21"/>
+        </w:rPr>
+      </w:pPr>
+      <w:r>
+        <w:rPr>
+          <w:rFonts w:ascii="Nunito Sans" w:hAnsi="Nunito Sans"/>
+          <w:color w:val="000000"/>
+          <w:sz w:val="21"/>
+          <w:szCs w:val="21"/>
+        </w:rPr>
+        <w:t>The second rule ensures that at least one node receives both of the two write operations and imposes an order on them. This means that two write operations from two different operations cannot occur concurrently on the same data item.</w:t>
+      </w:r>
+    </w:p>
+    <w:p>
+      <w:pPr>
+        <w:pStyle w:val="NormalWeb"/>
+        <w:shd w:val="clear" w:color="auto" w:fill="FFFFFF"/>
+        <w:spacing w:before="240" w:beforeAutospacing="0" w:after="240" w:afterAutospacing="0"/>
+        <w:rPr>
+          <w:rFonts w:ascii="Nunito Sans" w:hAnsi="Nunito Sans"/>
+          <w:color w:val="000000"/>
+          <w:sz w:val="21"/>
+          <w:szCs w:val="21"/>
+        </w:rPr>
+      </w:pPr>
+      <w:r>
+        <w:rPr>
+          <w:rFonts w:ascii="Nunito Sans" w:hAnsi="Nunito Sans"/>
+          <w:color w:val="000000"/>
+          <w:sz w:val="21"/>
+          <w:szCs w:val="21"/>
+        </w:rPr>
+        <w:t>Both of the rules together guarantee that the associated distributed database behaves as a centralized, one-replica database system.</w:t>
+      </w:r>
+    </w:p>
+    <w:p>
+      <w:pPr>
+        <w:pStyle w:val="NormalWeb"/>
+        <w:shd w:val="clear" w:color="auto" w:fill="FFFFFF"/>
+        <w:spacing w:before="240" w:beforeAutospacing="0" w:after="240" w:afterAutospacing="0"/>
+        <w:rPr>
+          <w:rFonts w:ascii="Nunito Sans" w:hAnsi="Nunito Sans"/>
+          <w:color w:val="000000"/>
+          <w:sz w:val="21"/>
+          <w:szCs w:val="21"/>
+        </w:rPr>
+      </w:pPr>
+      <w:r>
+        <w:rPr>
+          <w:rFonts w:ascii="Nunito Sans" w:hAnsi="Nunito Sans"/>
+          <w:color w:val="000000"/>
+          <w:sz w:val="21"/>
+          <w:szCs w:val="21"/>
+        </w:rPr>
+        <w:t>The concept of a quorum is really useful in distributed systems that have multiple nodes.</w:t>
+      </w:r>
+    </w:p>
+    <w:p>
+      <w:pPr>
+        <w:pStyle w:val="NormalWeb"/>
+        <w:shd w:val="clear" w:color="auto" w:fill="FFFFFF"/>
+        <w:spacing w:before="240" w:beforeAutospacing="0" w:after="0" w:afterAutospacing="0"/>
+        <w:rPr>
+          <w:rFonts w:ascii="Nunito Sans" w:hAnsi="Nunito Sans"/>
+          <w:color w:val="000000"/>
+          <w:sz w:val="21"/>
+          <w:szCs w:val="21"/>
+        </w:rPr>
+      </w:pPr>
+      <w:r>
+        <w:rPr>
+          <w:rFonts w:ascii="Nunito Sans" w:hAnsi="Nunito Sans"/>
+          <w:color w:val="000000"/>
+          <w:sz w:val="21"/>
+          <w:szCs w:val="21"/>
+        </w:rPr>
+        <w:t>The concept of a quorum is used extensively in other areas, like distributed transactions or consensus protocols.</w:t>
+      </w:r>
+    </w:p>
     <w:p/>
     <w:sectPr>
       <w:pgSz w:w="11906" w:h="16838"/>
@@ -6045,7 +7365,7 @@
 </file>
 
 <file path=word/numbering.xml><?xml version="1.0" encoding="utf-8"?>
-<w:numbering xmlns:wpc="http://schemas.microsoft.com/office/word/2010/wordprocessingCanvas" xmlns:cx="http://schemas.microsoft.com/office/drawing/2014/chartex" xmlns:cx1="http://schemas.microsoft.com/office/drawing/2015/9/8/chartex" xmlns:cx2="http://schemas.microsoft.com/office/drawing/2015/10/21/chartex" xmlns:cx3="http://schemas.microsoft.com/office/drawing/2016/5/9/chartex" xmlns:cx4="http://schemas.microsoft.com/office/drawing/2016/5/10/chartex" xmlns:cx5="http://schemas.microsoft.com/office/drawing/2016/5/11/chartex" xmlns:cx6="http://schemas.microsoft.com/office/drawing/2016/5/12/chartex" xmlns:cx7="http://schemas.microsoft.com/office/drawing/2016/5/13/chartex" xmlns:cx8="http://schemas.microsoft.com/office/drawing/2016/5/14/chartex" xmlns:mc="http://schemas.openxmlformats.org/markup-compatibility/2006" xmlns:aink="http://schemas.microsoft.com/office/drawing/2016/ink" xmlns:am3d="http://schemas.microsoft.com/office/drawing/2017/model3d" xmlns:o="urn:schemas-microsoft-com:office:office" xmlns:oel="http://schemas.microsoft.com/office/2019/extlst" xmlns:r="http://schemas.openxmlformats.org/officeDocument/2006/relationships" xmlns:m="http://schemas.openxmlformats.org/officeDocument/2006/math" xmlns:v="urn:schemas-microsoft-com:vml" xmlns:wp14="http://schemas.microsoft.com/office/word/2010/wordprocessingDrawing" xmlns:wp="http://schemas.openxmlformats.org/drawingml/2006/wordprocessingDrawing" xmlns:w10="urn:schemas-microsoft-com:office:word" xmlns:w="http://schemas.openxmlformats.org/wordprocessingml/2006/main" xmlns:w14="http://schemas.microsoft.com/office/word/2010/wordml" xmlns:w15="http://schemas.microsoft.com/office/word/2012/wordml" xmlns:w16cex="http://schemas.microsoft.com/office/word/2018/wordml/cex" xmlns:w16cid="http://schemas.microsoft.com/office/word/2016/wordml/cid" xmlns:w16="http://schemas.microsoft.com/office/word/2018/wordml" xmlns:w16du="http://schemas.microsoft.com/office/word/2023/wordml/word16du" xmlns:w16sdtdh="http://schemas.microsoft.com/office/word/2020/wordml/sdtdatahash" xmlns:w16se="http://schemas.microsoft.com/office/word/2015/wordml/symex" xmlns:wpg="http://schemas.microsoft.com/office/word/2010/wordprocessingGroup" xmlns:wpi="http://schemas.microsoft.com/office/word/2010/wordprocessingInk" xmlns:wne="http://schemas.microsoft.com/office/word/2006/wordml" xmlns:wps="http://schemas.microsoft.com/office/word/2010/wordprocessingShape" mc:Ignorable="w14 w15 w16se w16cid w16 w16cex w16sdtdh wp14">
+<w:numbering xmlns:wpc="http://schemas.microsoft.com/office/word/2010/wordprocessingCanvas" xmlns:cx="http://schemas.microsoft.com/office/drawing/2014/chartex" xmlns:cx1="http://schemas.microsoft.com/office/drawing/2015/9/8/chartex" xmlns:cx2="http://schemas.microsoft.com/office/drawing/2015/10/21/chartex" xmlns:cx3="http://schemas.microsoft.com/office/drawing/2016/5/9/chartex" xmlns:cx4="http://schemas.microsoft.com/office/drawing/2016/5/10/chartex" xmlns:cx5="http://schemas.microsoft.com/office/drawing/2016/5/11/chartex" xmlns:cx6="http://schemas.microsoft.com/office/drawing/2016/5/12/chartex" xmlns:cx7="http://schemas.microsoft.com/office/drawing/2016/5/13/chartex" xmlns:cx8="http://schemas.microsoft.com/office/drawing/2016/5/14/chartex" xmlns:mc="http://schemas.openxmlformats.org/markup-compatibility/2006" xmlns:aink="http://schemas.microsoft.com/office/drawing/2016/ink" xmlns:am3d="http://schemas.microsoft.com/office/drawing/2017/model3d" xmlns:o="urn:schemas-microsoft-com:office:office" xmlns:oel="http://schemas.microsoft.com/office/2019/extlst" xmlns:r="http://schemas.openxmlformats.org/officeDocument/2006/relationships" xmlns:m="http://schemas.openxmlformats.org/officeDocument/2006/math" xmlns:v="urn:schemas-microsoft-com:vml" xmlns:wp14="http://schemas.microsoft.com/office/word/2010/wordprocessingDrawing" xmlns:wp="http://schemas.openxmlformats.org/drawingml/2006/wordprocessingDrawing" xmlns:w10="urn:schemas-microsoft-com:office:word" xmlns:w="http://schemas.openxmlformats.org/wordprocessingml/2006/main" xmlns:w14="http://schemas.microsoft.com/office/word/2010/wordml" xmlns:w15="http://schemas.microsoft.com/office/word/2012/wordml" xmlns:w16cex="http://schemas.microsoft.com/office/word/2018/wordml/cex" xmlns:w16cid="http://schemas.microsoft.com/office/word/2016/wordml/cid" xmlns:w16="http://schemas.microsoft.com/office/word/2018/wordml" xmlns:w16sdtdh="http://schemas.microsoft.com/office/word/2020/wordml/sdtdatahash" xmlns:w16se="http://schemas.microsoft.com/office/word/2015/wordml/symex" xmlns:wpg="http://schemas.microsoft.com/office/word/2010/wordprocessingGroup" xmlns:wpi="http://schemas.microsoft.com/office/word/2010/wordprocessingInk" xmlns:wne="http://schemas.microsoft.com/office/word/2006/wordml" xmlns:wps="http://schemas.microsoft.com/office/word/2010/wordprocessingShape" mc:Ignorable="w14 w15 w16se w16cid w16 w16cex w16sdtdh wp14">
   <w:abstractNum w:abstractNumId="0" w15:restartNumberingAfterBreak="0">
     <w:nsid w:val="007D68BE"/>
     <w:multiLevelType w:val="multilevel"/>
@@ -6160,6 +7480,304 @@
     </w:lvl>
   </w:abstractNum>
   <w:abstractNum w:abstractNumId="1" w15:restartNumberingAfterBreak="0">
+    <w:nsid w:val="0E16025F"/>
+    <w:multiLevelType w:val="multilevel"/>
+    <w:tmpl w:val="6D7808AA"/>
+    <w:lvl w:ilvl="0">
+      <w:start w:val="1"/>
+      <w:numFmt w:val="bullet"/>
+      <w:lvlText w:val=""/>
+      <w:lvlJc w:val="left"/>
+      <w:pPr>
+        <w:tabs>
+          <w:tab w:val="num" w:pos="720"/>
+        </w:tabs>
+        <w:ind w:left="720" w:hanging="360"/>
+      </w:pPr>
+      <w:rPr>
+        <w:rFonts w:ascii="Symbol" w:hAnsi="Symbol" w:hint="default"/>
+        <w:sz w:val="20"/>
+      </w:rPr>
+    </w:lvl>
+    <w:lvl w:ilvl="1">
+      <w:start w:val="1"/>
+      <w:numFmt w:val="bullet"/>
+      <w:lvlText w:val="o"/>
+      <w:lvlJc w:val="left"/>
+      <w:pPr>
+        <w:tabs>
+          <w:tab w:val="num" w:pos="1440"/>
+        </w:tabs>
+        <w:ind w:left="1440" w:hanging="360"/>
+      </w:pPr>
+      <w:rPr>
+        <w:rFonts w:ascii="Courier New" w:hAnsi="Courier New" w:hint="default"/>
+        <w:sz w:val="20"/>
+      </w:rPr>
+    </w:lvl>
+    <w:lvl w:ilvl="2">
+      <w:start w:val="1"/>
+      <w:numFmt w:val="bullet"/>
+      <w:lvlText w:val=""/>
+      <w:lvlJc w:val="left"/>
+      <w:pPr>
+        <w:tabs>
+          <w:tab w:val="num" w:pos="2160"/>
+        </w:tabs>
+        <w:ind w:left="2160" w:hanging="360"/>
+      </w:pPr>
+      <w:rPr>
+        <w:rFonts w:ascii="Wingdings" w:hAnsi="Wingdings" w:hint="default"/>
+        <w:sz w:val="20"/>
+      </w:rPr>
+    </w:lvl>
+    <w:lvl w:ilvl="3" w:tentative="1">
+      <w:start w:val="1"/>
+      <w:numFmt w:val="bullet"/>
+      <w:lvlText w:val=""/>
+      <w:lvlJc w:val="left"/>
+      <w:pPr>
+        <w:tabs>
+          <w:tab w:val="num" w:pos="2880"/>
+        </w:tabs>
+        <w:ind w:left="2880" w:hanging="360"/>
+      </w:pPr>
+      <w:rPr>
+        <w:rFonts w:ascii="Wingdings" w:hAnsi="Wingdings" w:hint="default"/>
+        <w:sz w:val="20"/>
+      </w:rPr>
+    </w:lvl>
+    <w:lvl w:ilvl="4" w:tentative="1">
+      <w:start w:val="1"/>
+      <w:numFmt w:val="bullet"/>
+      <w:lvlText w:val=""/>
+      <w:lvlJc w:val="left"/>
+      <w:pPr>
+        <w:tabs>
+          <w:tab w:val="num" w:pos="3600"/>
+        </w:tabs>
+        <w:ind w:left="3600" w:hanging="360"/>
+      </w:pPr>
+      <w:rPr>
+        <w:rFonts w:ascii="Wingdings" w:hAnsi="Wingdings" w:hint="default"/>
+        <w:sz w:val="20"/>
+      </w:rPr>
+    </w:lvl>
+    <w:lvl w:ilvl="5" w:tentative="1">
+      <w:start w:val="1"/>
+      <w:numFmt w:val="bullet"/>
+      <w:lvlText w:val=""/>
+      <w:lvlJc w:val="left"/>
+      <w:pPr>
+        <w:tabs>
+          <w:tab w:val="num" w:pos="4320"/>
+        </w:tabs>
+        <w:ind w:left="4320" w:hanging="360"/>
+      </w:pPr>
+      <w:rPr>
+        <w:rFonts w:ascii="Wingdings" w:hAnsi="Wingdings" w:hint="default"/>
+        <w:sz w:val="20"/>
+      </w:rPr>
+    </w:lvl>
+    <w:lvl w:ilvl="6" w:tentative="1">
+      <w:start w:val="1"/>
+      <w:numFmt w:val="bullet"/>
+      <w:lvlText w:val=""/>
+      <w:lvlJc w:val="left"/>
+      <w:pPr>
+        <w:tabs>
+          <w:tab w:val="num" w:pos="5040"/>
+        </w:tabs>
+        <w:ind w:left="5040" w:hanging="360"/>
+      </w:pPr>
+      <w:rPr>
+        <w:rFonts w:ascii="Wingdings" w:hAnsi="Wingdings" w:hint="default"/>
+        <w:sz w:val="20"/>
+      </w:rPr>
+    </w:lvl>
+    <w:lvl w:ilvl="7" w:tentative="1">
+      <w:start w:val="1"/>
+      <w:numFmt w:val="bullet"/>
+      <w:lvlText w:val=""/>
+      <w:lvlJc w:val="left"/>
+      <w:pPr>
+        <w:tabs>
+          <w:tab w:val="num" w:pos="5760"/>
+        </w:tabs>
+        <w:ind w:left="5760" w:hanging="360"/>
+      </w:pPr>
+      <w:rPr>
+        <w:rFonts w:ascii="Wingdings" w:hAnsi="Wingdings" w:hint="default"/>
+        <w:sz w:val="20"/>
+      </w:rPr>
+    </w:lvl>
+    <w:lvl w:ilvl="8" w:tentative="1">
+      <w:start w:val="1"/>
+      <w:numFmt w:val="bullet"/>
+      <w:lvlText w:val=""/>
+      <w:lvlJc w:val="left"/>
+      <w:pPr>
+        <w:tabs>
+          <w:tab w:val="num" w:pos="6480"/>
+        </w:tabs>
+        <w:ind w:left="6480" w:hanging="360"/>
+      </w:pPr>
+      <w:rPr>
+        <w:rFonts w:ascii="Wingdings" w:hAnsi="Wingdings" w:hint="default"/>
+        <w:sz w:val="20"/>
+      </w:rPr>
+    </w:lvl>
+  </w:abstractNum>
+  <w:abstractNum w:abstractNumId="2" w15:restartNumberingAfterBreak="0">
+    <w:nsid w:val="12BF55E8"/>
+    <w:multiLevelType w:val="multilevel"/>
+    <w:tmpl w:val="E78C9A56"/>
+    <w:lvl w:ilvl="0">
+      <w:start w:val="1"/>
+      <w:numFmt w:val="bullet"/>
+      <w:lvlText w:val=""/>
+      <w:lvlJc w:val="left"/>
+      <w:pPr>
+        <w:tabs>
+          <w:tab w:val="num" w:pos="720"/>
+        </w:tabs>
+        <w:ind w:left="720" w:hanging="360"/>
+      </w:pPr>
+      <w:rPr>
+        <w:rFonts w:ascii="Symbol" w:hAnsi="Symbol" w:hint="default"/>
+        <w:sz w:val="20"/>
+      </w:rPr>
+    </w:lvl>
+    <w:lvl w:ilvl="1">
+      <w:start w:val="1"/>
+      <w:numFmt w:val="bullet"/>
+      <w:lvlText w:val="o"/>
+      <w:lvlJc w:val="left"/>
+      <w:pPr>
+        <w:tabs>
+          <w:tab w:val="num" w:pos="1440"/>
+        </w:tabs>
+        <w:ind w:left="1440" w:hanging="360"/>
+      </w:pPr>
+      <w:rPr>
+        <w:rFonts w:ascii="Courier New" w:hAnsi="Courier New" w:hint="default"/>
+        <w:sz w:val="20"/>
+      </w:rPr>
+    </w:lvl>
+    <w:lvl w:ilvl="2" w:tentative="1">
+      <w:start w:val="1"/>
+      <w:numFmt w:val="bullet"/>
+      <w:lvlText w:val=""/>
+      <w:lvlJc w:val="left"/>
+      <w:pPr>
+        <w:tabs>
+          <w:tab w:val="num" w:pos="2160"/>
+        </w:tabs>
+        <w:ind w:left="2160" w:hanging="360"/>
+      </w:pPr>
+      <w:rPr>
+        <w:rFonts w:ascii="Wingdings" w:hAnsi="Wingdings" w:hint="default"/>
+        <w:sz w:val="20"/>
+      </w:rPr>
+    </w:lvl>
+    <w:lvl w:ilvl="3" w:tentative="1">
+      <w:start w:val="1"/>
+      <w:numFmt w:val="bullet"/>
+      <w:lvlText w:val=""/>
+      <w:lvlJc w:val="left"/>
+      <w:pPr>
+        <w:tabs>
+          <w:tab w:val="num" w:pos="2880"/>
+        </w:tabs>
+        <w:ind w:left="2880" w:hanging="360"/>
+      </w:pPr>
+      <w:rPr>
+        <w:rFonts w:ascii="Wingdings" w:hAnsi="Wingdings" w:hint="default"/>
+        <w:sz w:val="20"/>
+      </w:rPr>
+    </w:lvl>
+    <w:lvl w:ilvl="4" w:tentative="1">
+      <w:start w:val="1"/>
+      <w:numFmt w:val="bullet"/>
+      <w:lvlText w:val=""/>
+      <w:lvlJc w:val="left"/>
+      <w:pPr>
+        <w:tabs>
+          <w:tab w:val="num" w:pos="3600"/>
+        </w:tabs>
+        <w:ind w:left="3600" w:hanging="360"/>
+      </w:pPr>
+      <w:rPr>
+        <w:rFonts w:ascii="Wingdings" w:hAnsi="Wingdings" w:hint="default"/>
+        <w:sz w:val="20"/>
+      </w:rPr>
+    </w:lvl>
+    <w:lvl w:ilvl="5" w:tentative="1">
+      <w:start w:val="1"/>
+      <w:numFmt w:val="bullet"/>
+      <w:lvlText w:val=""/>
+      <w:lvlJc w:val="left"/>
+      <w:pPr>
+        <w:tabs>
+          <w:tab w:val="num" w:pos="4320"/>
+        </w:tabs>
+        <w:ind w:left="4320" w:hanging="360"/>
+      </w:pPr>
+      <w:rPr>
+        <w:rFonts w:ascii="Wingdings" w:hAnsi="Wingdings" w:hint="default"/>
+        <w:sz w:val="20"/>
+      </w:rPr>
+    </w:lvl>
+    <w:lvl w:ilvl="6" w:tentative="1">
+      <w:start w:val="1"/>
+      <w:numFmt w:val="bullet"/>
+      <w:lvlText w:val=""/>
+      <w:lvlJc w:val="left"/>
+      <w:pPr>
+        <w:tabs>
+          <w:tab w:val="num" w:pos="5040"/>
+        </w:tabs>
+        <w:ind w:left="5040" w:hanging="360"/>
+      </w:pPr>
+      <w:rPr>
+        <w:rFonts w:ascii="Wingdings" w:hAnsi="Wingdings" w:hint="default"/>
+        <w:sz w:val="20"/>
+      </w:rPr>
+    </w:lvl>
+    <w:lvl w:ilvl="7" w:tentative="1">
+      <w:start w:val="1"/>
+      <w:numFmt w:val="bullet"/>
+      <w:lvlText w:val=""/>
+      <w:lvlJc w:val="left"/>
+      <w:pPr>
+        <w:tabs>
+          <w:tab w:val="num" w:pos="5760"/>
+        </w:tabs>
+        <w:ind w:left="5760" w:hanging="360"/>
+      </w:pPr>
+      <w:rPr>
+        <w:rFonts w:ascii="Wingdings" w:hAnsi="Wingdings" w:hint="default"/>
+        <w:sz w:val="20"/>
+      </w:rPr>
+    </w:lvl>
+    <w:lvl w:ilvl="8" w:tentative="1">
+      <w:start w:val="1"/>
+      <w:numFmt w:val="bullet"/>
+      <w:lvlText w:val=""/>
+      <w:lvlJc w:val="left"/>
+      <w:pPr>
+        <w:tabs>
+          <w:tab w:val="num" w:pos="6480"/>
+        </w:tabs>
+        <w:ind w:left="6480" w:hanging="360"/>
+      </w:pPr>
+      <w:rPr>
+        <w:rFonts w:ascii="Wingdings" w:hAnsi="Wingdings" w:hint="default"/>
+        <w:sz w:val="20"/>
+      </w:rPr>
+    </w:lvl>
+  </w:abstractNum>
+  <w:abstractNum w:abstractNumId="3" w15:restartNumberingAfterBreak="0">
     <w:nsid w:val="1CE54694"/>
     <w:multiLevelType w:val="multilevel"/>
     <w:tmpl w:val="D658AA62"/>
@@ -6308,7 +7926,7 @@
       </w:rPr>
     </w:lvl>
   </w:abstractNum>
-  <w:abstractNum w:abstractNumId="2" w15:restartNumberingAfterBreak="0">
+  <w:abstractNum w:abstractNumId="4" w15:restartNumberingAfterBreak="0">
     <w:nsid w:val="1CFA47FA"/>
     <w:multiLevelType w:val="multilevel"/>
     <w:tmpl w:val="1A6E3A26"/>
@@ -6457,7 +8075,7 @@
       </w:rPr>
     </w:lvl>
   </w:abstractNum>
-  <w:abstractNum w:abstractNumId="3" w15:restartNumberingAfterBreak="0">
+  <w:abstractNum w:abstractNumId="5" w15:restartNumberingAfterBreak="0">
     <w:nsid w:val="2A012BE5"/>
     <w:multiLevelType w:val="multilevel"/>
     <w:tmpl w:val="38266F2A"/>
@@ -6606,7 +8224,7 @@
       </w:rPr>
     </w:lvl>
   </w:abstractNum>
-  <w:abstractNum w:abstractNumId="4" w15:restartNumberingAfterBreak="0">
+  <w:abstractNum w:abstractNumId="6" w15:restartNumberingAfterBreak="0">
     <w:nsid w:val="2AF06737"/>
     <w:multiLevelType w:val="multilevel"/>
     <w:tmpl w:val="F760BB6C"/>
@@ -6755,7 +8373,7 @@
       </w:rPr>
     </w:lvl>
   </w:abstractNum>
-  <w:abstractNum w:abstractNumId="5" w15:restartNumberingAfterBreak="0">
+  <w:abstractNum w:abstractNumId="7" w15:restartNumberingAfterBreak="0">
     <w:nsid w:val="35C2185D"/>
     <w:multiLevelType w:val="multilevel"/>
     <w:tmpl w:val="D65E9178"/>
@@ -6904,7 +8522,7 @@
       </w:rPr>
     </w:lvl>
   </w:abstractNum>
-  <w:abstractNum w:abstractNumId="6" w15:restartNumberingAfterBreak="0">
+  <w:abstractNum w:abstractNumId="8" w15:restartNumberingAfterBreak="0">
     <w:nsid w:val="3E96476B"/>
     <w:multiLevelType w:val="multilevel"/>
     <w:tmpl w:val="1F22CC1C"/>
@@ -7017,7 +8635,7 @@
       </w:pPr>
     </w:lvl>
   </w:abstractNum>
-  <w:abstractNum w:abstractNumId="7" w15:restartNumberingAfterBreak="0">
+  <w:abstractNum w:abstractNumId="9" w15:restartNumberingAfterBreak="0">
     <w:nsid w:val="44EA7687"/>
     <w:multiLevelType w:val="multilevel"/>
     <w:tmpl w:val="D84671D4"/>
@@ -7166,7 +8784,7 @@
       </w:rPr>
     </w:lvl>
   </w:abstractNum>
-  <w:abstractNum w:abstractNumId="8" w15:restartNumberingAfterBreak="0">
+  <w:abstractNum w:abstractNumId="10" w15:restartNumberingAfterBreak="0">
     <w:nsid w:val="4B50736B"/>
     <w:multiLevelType w:val="multilevel"/>
     <w:tmpl w:val="4240FFE4"/>
@@ -7315,7 +8933,7 @@
       </w:rPr>
     </w:lvl>
   </w:abstractNum>
-  <w:abstractNum w:abstractNumId="9" w15:restartNumberingAfterBreak="0">
+  <w:abstractNum w:abstractNumId="11" w15:restartNumberingAfterBreak="0">
     <w:nsid w:val="4D225933"/>
     <w:multiLevelType w:val="multilevel"/>
     <w:tmpl w:val="96CED0D6"/>
@@ -7464,7 +9082,7 @@
       </w:rPr>
     </w:lvl>
   </w:abstractNum>
-  <w:abstractNum w:abstractNumId="10" w15:restartNumberingAfterBreak="0">
+  <w:abstractNum w:abstractNumId="12" w15:restartNumberingAfterBreak="0">
     <w:nsid w:val="50064748"/>
     <w:multiLevelType w:val="multilevel"/>
     <w:tmpl w:val="B0A2E69E"/>
@@ -7613,7 +9231,7 @@
       </w:rPr>
     </w:lvl>
   </w:abstractNum>
-  <w:abstractNum w:abstractNumId="11" w15:restartNumberingAfterBreak="0">
+  <w:abstractNum w:abstractNumId="13" w15:restartNumberingAfterBreak="0">
     <w:nsid w:val="535F3800"/>
     <w:multiLevelType w:val="multilevel"/>
     <w:tmpl w:val="177C49F6"/>
@@ -7762,7 +9380,305 @@
       </w:rPr>
     </w:lvl>
   </w:abstractNum>
-  <w:abstractNum w:abstractNumId="12" w15:restartNumberingAfterBreak="0">
+  <w:abstractNum w:abstractNumId="14" w15:restartNumberingAfterBreak="0">
+    <w:nsid w:val="541907FF"/>
+    <w:multiLevelType w:val="multilevel"/>
+    <w:tmpl w:val="EB2693B8"/>
+    <w:lvl w:ilvl="0">
+      <w:start w:val="1"/>
+      <w:numFmt w:val="bullet"/>
+      <w:lvlText w:val=""/>
+      <w:lvlJc w:val="left"/>
+      <w:pPr>
+        <w:tabs>
+          <w:tab w:val="num" w:pos="720"/>
+        </w:tabs>
+        <w:ind w:left="720" w:hanging="360"/>
+      </w:pPr>
+      <w:rPr>
+        <w:rFonts w:ascii="Symbol" w:hAnsi="Symbol" w:hint="default"/>
+        <w:sz w:val="20"/>
+      </w:rPr>
+    </w:lvl>
+    <w:lvl w:ilvl="1" w:tentative="1">
+      <w:start w:val="1"/>
+      <w:numFmt w:val="bullet"/>
+      <w:lvlText w:val="o"/>
+      <w:lvlJc w:val="left"/>
+      <w:pPr>
+        <w:tabs>
+          <w:tab w:val="num" w:pos="1440"/>
+        </w:tabs>
+        <w:ind w:left="1440" w:hanging="360"/>
+      </w:pPr>
+      <w:rPr>
+        <w:rFonts w:ascii="Courier New" w:hAnsi="Courier New" w:hint="default"/>
+        <w:sz w:val="20"/>
+      </w:rPr>
+    </w:lvl>
+    <w:lvl w:ilvl="2" w:tentative="1">
+      <w:start w:val="1"/>
+      <w:numFmt w:val="bullet"/>
+      <w:lvlText w:val=""/>
+      <w:lvlJc w:val="left"/>
+      <w:pPr>
+        <w:tabs>
+          <w:tab w:val="num" w:pos="2160"/>
+        </w:tabs>
+        <w:ind w:left="2160" w:hanging="360"/>
+      </w:pPr>
+      <w:rPr>
+        <w:rFonts w:ascii="Wingdings" w:hAnsi="Wingdings" w:hint="default"/>
+        <w:sz w:val="20"/>
+      </w:rPr>
+    </w:lvl>
+    <w:lvl w:ilvl="3" w:tentative="1">
+      <w:start w:val="1"/>
+      <w:numFmt w:val="bullet"/>
+      <w:lvlText w:val=""/>
+      <w:lvlJc w:val="left"/>
+      <w:pPr>
+        <w:tabs>
+          <w:tab w:val="num" w:pos="2880"/>
+        </w:tabs>
+        <w:ind w:left="2880" w:hanging="360"/>
+      </w:pPr>
+      <w:rPr>
+        <w:rFonts w:ascii="Wingdings" w:hAnsi="Wingdings" w:hint="default"/>
+        <w:sz w:val="20"/>
+      </w:rPr>
+    </w:lvl>
+    <w:lvl w:ilvl="4" w:tentative="1">
+      <w:start w:val="1"/>
+      <w:numFmt w:val="bullet"/>
+      <w:lvlText w:val=""/>
+      <w:lvlJc w:val="left"/>
+      <w:pPr>
+        <w:tabs>
+          <w:tab w:val="num" w:pos="3600"/>
+        </w:tabs>
+        <w:ind w:left="3600" w:hanging="360"/>
+      </w:pPr>
+      <w:rPr>
+        <w:rFonts w:ascii="Wingdings" w:hAnsi="Wingdings" w:hint="default"/>
+        <w:sz w:val="20"/>
+      </w:rPr>
+    </w:lvl>
+    <w:lvl w:ilvl="5" w:tentative="1">
+      <w:start w:val="1"/>
+      <w:numFmt w:val="bullet"/>
+      <w:lvlText w:val=""/>
+      <w:lvlJc w:val="left"/>
+      <w:pPr>
+        <w:tabs>
+          <w:tab w:val="num" w:pos="4320"/>
+        </w:tabs>
+        <w:ind w:left="4320" w:hanging="360"/>
+      </w:pPr>
+      <w:rPr>
+        <w:rFonts w:ascii="Wingdings" w:hAnsi="Wingdings" w:hint="default"/>
+        <w:sz w:val="20"/>
+      </w:rPr>
+    </w:lvl>
+    <w:lvl w:ilvl="6" w:tentative="1">
+      <w:start w:val="1"/>
+      <w:numFmt w:val="bullet"/>
+      <w:lvlText w:val=""/>
+      <w:lvlJc w:val="left"/>
+      <w:pPr>
+        <w:tabs>
+          <w:tab w:val="num" w:pos="5040"/>
+        </w:tabs>
+        <w:ind w:left="5040" w:hanging="360"/>
+      </w:pPr>
+      <w:rPr>
+        <w:rFonts w:ascii="Wingdings" w:hAnsi="Wingdings" w:hint="default"/>
+        <w:sz w:val="20"/>
+      </w:rPr>
+    </w:lvl>
+    <w:lvl w:ilvl="7" w:tentative="1">
+      <w:start w:val="1"/>
+      <w:numFmt w:val="bullet"/>
+      <w:lvlText w:val=""/>
+      <w:lvlJc w:val="left"/>
+      <w:pPr>
+        <w:tabs>
+          <w:tab w:val="num" w:pos="5760"/>
+        </w:tabs>
+        <w:ind w:left="5760" w:hanging="360"/>
+      </w:pPr>
+      <w:rPr>
+        <w:rFonts w:ascii="Wingdings" w:hAnsi="Wingdings" w:hint="default"/>
+        <w:sz w:val="20"/>
+      </w:rPr>
+    </w:lvl>
+    <w:lvl w:ilvl="8" w:tentative="1">
+      <w:start w:val="1"/>
+      <w:numFmt w:val="bullet"/>
+      <w:lvlText w:val=""/>
+      <w:lvlJc w:val="left"/>
+      <w:pPr>
+        <w:tabs>
+          <w:tab w:val="num" w:pos="6480"/>
+        </w:tabs>
+        <w:ind w:left="6480" w:hanging="360"/>
+      </w:pPr>
+      <w:rPr>
+        <w:rFonts w:ascii="Wingdings" w:hAnsi="Wingdings" w:hint="default"/>
+        <w:sz w:val="20"/>
+      </w:rPr>
+    </w:lvl>
+  </w:abstractNum>
+  <w:abstractNum w:abstractNumId="15" w15:restartNumberingAfterBreak="0">
+    <w:nsid w:val="5786662A"/>
+    <w:multiLevelType w:val="multilevel"/>
+    <w:tmpl w:val="443E8BD0"/>
+    <w:lvl w:ilvl="0">
+      <w:start w:val="1"/>
+      <w:numFmt w:val="bullet"/>
+      <w:lvlText w:val=""/>
+      <w:lvlJc w:val="left"/>
+      <w:pPr>
+        <w:tabs>
+          <w:tab w:val="num" w:pos="720"/>
+        </w:tabs>
+        <w:ind w:left="720" w:hanging="360"/>
+      </w:pPr>
+      <w:rPr>
+        <w:rFonts w:ascii="Symbol" w:hAnsi="Symbol" w:hint="default"/>
+        <w:sz w:val="20"/>
+      </w:rPr>
+    </w:lvl>
+    <w:lvl w:ilvl="1" w:tentative="1">
+      <w:start w:val="1"/>
+      <w:numFmt w:val="bullet"/>
+      <w:lvlText w:val="o"/>
+      <w:lvlJc w:val="left"/>
+      <w:pPr>
+        <w:tabs>
+          <w:tab w:val="num" w:pos="1440"/>
+        </w:tabs>
+        <w:ind w:left="1440" w:hanging="360"/>
+      </w:pPr>
+      <w:rPr>
+        <w:rFonts w:ascii="Courier New" w:hAnsi="Courier New" w:hint="default"/>
+        <w:sz w:val="20"/>
+      </w:rPr>
+    </w:lvl>
+    <w:lvl w:ilvl="2" w:tentative="1">
+      <w:start w:val="1"/>
+      <w:numFmt w:val="bullet"/>
+      <w:lvlText w:val=""/>
+      <w:lvlJc w:val="left"/>
+      <w:pPr>
+        <w:tabs>
+          <w:tab w:val="num" w:pos="2160"/>
+        </w:tabs>
+        <w:ind w:left="2160" w:hanging="360"/>
+      </w:pPr>
+      <w:rPr>
+        <w:rFonts w:ascii="Wingdings" w:hAnsi="Wingdings" w:hint="default"/>
+        <w:sz w:val="20"/>
+      </w:rPr>
+    </w:lvl>
+    <w:lvl w:ilvl="3" w:tentative="1">
+      <w:start w:val="1"/>
+      <w:numFmt w:val="bullet"/>
+      <w:lvlText w:val=""/>
+      <w:lvlJc w:val="left"/>
+      <w:pPr>
+        <w:tabs>
+          <w:tab w:val="num" w:pos="2880"/>
+        </w:tabs>
+        <w:ind w:left="2880" w:hanging="360"/>
+      </w:pPr>
+      <w:rPr>
+        <w:rFonts w:ascii="Wingdings" w:hAnsi="Wingdings" w:hint="default"/>
+        <w:sz w:val="20"/>
+      </w:rPr>
+    </w:lvl>
+    <w:lvl w:ilvl="4" w:tentative="1">
+      <w:start w:val="1"/>
+      <w:numFmt w:val="bullet"/>
+      <w:lvlText w:val=""/>
+      <w:lvlJc w:val="left"/>
+      <w:pPr>
+        <w:tabs>
+          <w:tab w:val="num" w:pos="3600"/>
+        </w:tabs>
+        <w:ind w:left="3600" w:hanging="360"/>
+      </w:pPr>
+      <w:rPr>
+        <w:rFonts w:ascii="Wingdings" w:hAnsi="Wingdings" w:hint="default"/>
+        <w:sz w:val="20"/>
+      </w:rPr>
+    </w:lvl>
+    <w:lvl w:ilvl="5" w:tentative="1">
+      <w:start w:val="1"/>
+      <w:numFmt w:val="bullet"/>
+      <w:lvlText w:val=""/>
+      <w:lvlJc w:val="left"/>
+      <w:pPr>
+        <w:tabs>
+          <w:tab w:val="num" w:pos="4320"/>
+        </w:tabs>
+        <w:ind w:left="4320" w:hanging="360"/>
+      </w:pPr>
+      <w:rPr>
+        <w:rFonts w:ascii="Wingdings" w:hAnsi="Wingdings" w:hint="default"/>
+        <w:sz w:val="20"/>
+      </w:rPr>
+    </w:lvl>
+    <w:lvl w:ilvl="6" w:tentative="1">
+      <w:start w:val="1"/>
+      <w:numFmt w:val="bullet"/>
+      <w:lvlText w:val=""/>
+      <w:lvlJc w:val="left"/>
+      <w:pPr>
+        <w:tabs>
+          <w:tab w:val="num" w:pos="5040"/>
+        </w:tabs>
+        <w:ind w:left="5040" w:hanging="360"/>
+      </w:pPr>
+      <w:rPr>
+        <w:rFonts w:ascii="Wingdings" w:hAnsi="Wingdings" w:hint="default"/>
+        <w:sz w:val="20"/>
+      </w:rPr>
+    </w:lvl>
+    <w:lvl w:ilvl="7" w:tentative="1">
+      <w:start w:val="1"/>
+      <w:numFmt w:val="bullet"/>
+      <w:lvlText w:val=""/>
+      <w:lvlJc w:val="left"/>
+      <w:pPr>
+        <w:tabs>
+          <w:tab w:val="num" w:pos="5760"/>
+        </w:tabs>
+        <w:ind w:left="5760" w:hanging="360"/>
+      </w:pPr>
+      <w:rPr>
+        <w:rFonts w:ascii="Wingdings" w:hAnsi="Wingdings" w:hint="default"/>
+        <w:sz w:val="20"/>
+      </w:rPr>
+    </w:lvl>
+    <w:lvl w:ilvl="8" w:tentative="1">
+      <w:start w:val="1"/>
+      <w:numFmt w:val="bullet"/>
+      <w:lvlText w:val=""/>
+      <w:lvlJc w:val="left"/>
+      <w:pPr>
+        <w:tabs>
+          <w:tab w:val="num" w:pos="6480"/>
+        </w:tabs>
+        <w:ind w:left="6480" w:hanging="360"/>
+      </w:pPr>
+      <w:rPr>
+        <w:rFonts w:ascii="Wingdings" w:hAnsi="Wingdings" w:hint="default"/>
+        <w:sz w:val="20"/>
+      </w:rPr>
+    </w:lvl>
+  </w:abstractNum>
+  <w:abstractNum w:abstractNumId="16" w15:restartNumberingAfterBreak="0">
     <w:nsid w:val="6B892865"/>
     <w:multiLevelType w:val="multilevel"/>
     <w:tmpl w:val="D70C83DC"/>
@@ -7911,7 +9827,7 @@
       </w:rPr>
     </w:lvl>
   </w:abstractNum>
-  <w:abstractNum w:abstractNumId="13" w15:restartNumberingAfterBreak="0">
+  <w:abstractNum w:abstractNumId="17" w15:restartNumberingAfterBreak="0">
     <w:nsid w:val="750803C6"/>
     <w:multiLevelType w:val="multilevel"/>
     <w:tmpl w:val="FAB46C68"/>
@@ -8061,46 +9977,58 @@
     </w:lvl>
   </w:abstractNum>
   <w:num w:numId="1" w16cid:durableId="832721571">
-    <w:abstractNumId w:val="7"/>
+    <w:abstractNumId w:val="9"/>
   </w:num>
   <w:num w:numId="2" w16cid:durableId="279603747">
     <w:abstractNumId w:val="0"/>
   </w:num>
   <w:num w:numId="3" w16cid:durableId="1817144143">
+    <w:abstractNumId w:val="3"/>
+  </w:num>
+  <w:num w:numId="4" w16cid:durableId="1490293757">
+    <w:abstractNumId w:val="7"/>
+  </w:num>
+  <w:num w:numId="5" w16cid:durableId="96755886">
+    <w:abstractNumId w:val="11"/>
+  </w:num>
+  <w:num w:numId="6" w16cid:durableId="579483825">
+    <w:abstractNumId w:val="16"/>
+  </w:num>
+  <w:num w:numId="7" w16cid:durableId="559831211">
+    <w:abstractNumId w:val="12"/>
+  </w:num>
+  <w:num w:numId="8" w16cid:durableId="1580359991">
+    <w:abstractNumId w:val="6"/>
+  </w:num>
+  <w:num w:numId="9" w16cid:durableId="1352028732">
+    <w:abstractNumId w:val="17"/>
+  </w:num>
+  <w:num w:numId="10" w16cid:durableId="1031103645">
+    <w:abstractNumId w:val="10"/>
+  </w:num>
+  <w:num w:numId="11" w16cid:durableId="808326382">
+    <w:abstractNumId w:val="8"/>
+  </w:num>
+  <w:num w:numId="12" w16cid:durableId="582450606">
+    <w:abstractNumId w:val="4"/>
+  </w:num>
+  <w:num w:numId="13" w16cid:durableId="1099525978">
+    <w:abstractNumId w:val="13"/>
+  </w:num>
+  <w:num w:numId="14" w16cid:durableId="713121858">
+    <w:abstractNumId w:val="5"/>
+  </w:num>
+  <w:num w:numId="15" w16cid:durableId="877355936">
     <w:abstractNumId w:val="1"/>
   </w:num>
-  <w:num w:numId="4" w16cid:durableId="1490293757">
-    <w:abstractNumId w:val="5"/>
+  <w:num w:numId="16" w16cid:durableId="512183606">
+    <w:abstractNumId w:val="15"/>
   </w:num>
-  <w:num w:numId="5" w16cid:durableId="96755886">
-    <w:abstractNumId w:val="9"/>
-  </w:num>
-  <w:num w:numId="6" w16cid:durableId="579483825">
-    <w:abstractNumId w:val="12"/>
-  </w:num>
-  <w:num w:numId="7" w16cid:durableId="559831211">
-    <w:abstractNumId w:val="10"/>
-  </w:num>
-  <w:num w:numId="8" w16cid:durableId="1580359991">
-    <w:abstractNumId w:val="4"/>
-  </w:num>
-  <w:num w:numId="9" w16cid:durableId="1352028732">
-    <w:abstractNumId w:val="13"/>
-  </w:num>
-  <w:num w:numId="10" w16cid:durableId="1031103645">
-    <w:abstractNumId w:val="8"/>
-  </w:num>
-  <w:num w:numId="11" w16cid:durableId="808326382">
-    <w:abstractNumId w:val="6"/>
-  </w:num>
-  <w:num w:numId="12" w16cid:durableId="582450606">
+  <w:num w:numId="17" w16cid:durableId="2141611572">
     <w:abstractNumId w:val="2"/>
   </w:num>
-  <w:num w:numId="13" w16cid:durableId="1099525978">
-    <w:abstractNumId w:val="11"/>
-  </w:num>
-  <w:num w:numId="14" w16cid:durableId="713121858">
-    <w:abstractNumId w:val="3"/>
+  <w:num w:numId="18" w16cid:durableId="532233990">
+    <w:abstractNumId w:val="14"/>
   </w:num>
 </w:numbering>
 </file>
@@ -8770,6 +10698,31 @@
     <w:basedOn w:val="DefaultParagraphFont"/>
     <w:rsid w:val="00D46EB9"/>
   </w:style>
+  <w:style w:type="character" w:customStyle="1" w:styleId="katex-mathml">
+    <w:name w:val="katex-mathml"/>
+    <w:basedOn w:val="DefaultParagraphFont"/>
+    <w:rsid w:val="00877204"/>
+  </w:style>
+  <w:style w:type="character" w:customStyle="1" w:styleId="mord">
+    <w:name w:val="mord"/>
+    <w:basedOn w:val="DefaultParagraphFont"/>
+    <w:rsid w:val="00877204"/>
+  </w:style>
+  <w:style w:type="character" w:customStyle="1" w:styleId="vlist-s">
+    <w:name w:val="vlist-s"/>
+    <w:basedOn w:val="DefaultParagraphFont"/>
+    <w:rsid w:val="00877204"/>
+  </w:style>
+  <w:style w:type="character" w:customStyle="1" w:styleId="mbin">
+    <w:name w:val="mbin"/>
+    <w:basedOn w:val="DefaultParagraphFont"/>
+    <w:rsid w:val="00877204"/>
+  </w:style>
+  <w:style w:type="character" w:customStyle="1" w:styleId="mrel">
+    <w:name w:val="mrel"/>
+    <w:basedOn w:val="DefaultParagraphFont"/>
+    <w:rsid w:val="00877204"/>
+  </w:style>
 </w:styles>
 </file>
 

</xml_diff>